<commit_message>
CyberSec lab3 esay update zad 5
</commit_message>
<xml_diff>
--- a/CyberSec/CyberSec_sem1/lab_3/Sprawozdanie_107162.docx
+++ b/CyberSec/CyberSec_sem1/lab_3/Sprawozdanie_107162.docx
@@ -266,19 +266,7 @@
         <w:t>realizującym trzy kluczowe cele: poufność, integralność i autentyczność danych.</w:t>
       </w:r>
       <w:r>
-        <w:t xml:space="preserve"> </w:t>
-      </w:r>
-      <w:r>
-        <w:t xml:space="preserve">Podczas wykładu prowadzący </w:t>
-      </w:r>
-      <w:r>
-        <w:t>wyróżn</w:t>
-      </w:r>
-      <w:r>
-        <w:t>ił</w:t>
-      </w:r>
-      <w:r>
-        <w:t xml:space="preserve"> pięć grup technik kryptograficznych, z których każda odpowiada za inny aspekt bezpieczeństwa:</w:t>
+        <w:t xml:space="preserve"> Podczas wykładu prowadzący wyróżnił pięć grup technik kryptograficznych, z których każda odpowiada za inny aspekt bezpieczeństwa:</w:t>
       </w:r>
     </w:p>
     <w:p>
@@ -359,21 +347,7 @@
           <w:b/>
           <w:bCs/>
         </w:rPr>
-        <w:t xml:space="preserve">W kontekście </w:t>
-      </w:r>
-      <w:r>
-        <w:rPr>
-          <w:b/>
-          <w:bCs/>
-        </w:rPr>
-        <w:t>sprawozdania</w:t>
-      </w:r>
-      <w:r>
-        <w:rPr>
-          <w:b/>
-          <w:bCs/>
-        </w:rPr>
-        <w:t xml:space="preserve"> kluczowy jest drugi punkt: szyfrowanie asymetryczne.</w:t>
+        <w:t>W kontekście sprawozdania kluczowy jest drugi punkt: szyfrowanie asymetryczne.</w:t>
       </w:r>
       <w:r>
         <w:t xml:space="preserve"> RSA, opierając się na trudności faktoryzacji dużych liczb pierwszych, umożliwia publiczne udostępnienie klucza szyfrowania, przy jednoczesnym zachowaniu klucza deszyfrowania w tajemnicy. Sprawia to, że algorytm ten jest szeroko stosowany nie tylko do samego szyfrowania, ale także do rzeczywistego szyfrowania.</w:t>
@@ -429,15 +403,7 @@
           <w:bCs/>
           <w:color w:val="auto"/>
         </w:rPr>
-        <w:t xml:space="preserve"> </w:t>
-      </w:r>
-      <w:r>
-        <w:rPr>
-          <w:b/>
-          <w:bCs/>
-          <w:color w:val="auto"/>
-        </w:rPr>
-        <w:t>Proszę zapoznać sią z demonstracją algorytmu RSA</w:t>
+        <w:t xml:space="preserve"> Proszę zapoznać sią z demonstracją algorytmu RSA</w:t>
       </w:r>
     </w:p>
     <w:p>
@@ -647,23 +613,7 @@
           <w:bCs/>
           <w:color w:val="auto"/>
         </w:rPr>
-        <w:t xml:space="preserve"> </w:t>
-      </w:r>
-      <w:r>
-        <w:rPr>
-          <w:b/>
-          <w:bCs/>
-          <w:color w:val="auto"/>
-        </w:rPr>
-        <w:t>Proszę wygenerować klucze kryptograficzne</w:t>
-      </w:r>
-      <w:r>
-        <w:rPr>
-          <w:b/>
-          <w:bCs/>
-          <w:color w:val="auto"/>
-        </w:rPr>
-        <w:t xml:space="preserve"> (512 / 1024 / 2048)</w:t>
+        <w:t xml:space="preserve"> Proszę wygenerować klucze kryptograficzne (512 / 1024 / 2048)</w:t>
       </w:r>
     </w:p>
     <w:p>
@@ -830,39 +780,7 @@
           <w:bCs/>
           <w:color w:val="auto"/>
         </w:rPr>
-        <w:t xml:space="preserve"> </w:t>
-      </w:r>
-      <w:r>
-        <w:rPr>
-          <w:b/>
-          <w:bCs/>
-          <w:color w:val="auto"/>
-        </w:rPr>
-        <w:t>Dla różnych długości klucza (512, 1024, 2048) zmierzyć i porównać czas szyfrowania i deszyfrowania</w:t>
-      </w:r>
-      <w:r>
-        <w:rPr>
-          <w:b/>
-          <w:bCs/>
-          <w:color w:val="auto"/>
-        </w:rPr>
-        <w:t xml:space="preserve"> </w:t>
-      </w:r>
-      <w:r>
-        <w:rPr>
-          <w:b/>
-          <w:bCs/>
-          <w:color w:val="auto"/>
-        </w:rPr>
-        <w:t>plików o różnych rozmiarach (np. 1MB, 2MB, 5MB</w:t>
-      </w:r>
-      <w:r>
-        <w:rPr>
-          <w:b/>
-          <w:bCs/>
-          <w:color w:val="auto"/>
-        </w:rPr>
-        <w:t>)</w:t>
+        <w:t xml:space="preserve"> Dla różnych długości klucza (512, 1024, 2048) zmierzyć i porównać czas szyfrowania i deszyfrowania plików o różnych rozmiarach (np. 1MB, 2MB, 5MB)</w:t>
       </w:r>
     </w:p>
     <w:p>
@@ -951,10 +869,7 @@
               <w:t>Czas szyfrowania 1MB</w:t>
             </w:r>
             <w:r>
-              <w:t xml:space="preserve"> </w:t>
-            </w:r>
-            <w:r>
-              <w:t>w sekundach</w:t>
+              <w:t xml:space="preserve"> w sekundach</w:t>
             </w:r>
           </w:p>
         </w:tc>
@@ -973,10 +888,7 @@
               <w:t>Czas szyfrowania 2MB</w:t>
             </w:r>
             <w:r>
-              <w:t xml:space="preserve"> </w:t>
-            </w:r>
-            <w:r>
-              <w:t>w sekundach</w:t>
+              <w:t xml:space="preserve"> w sekundach</w:t>
             </w:r>
           </w:p>
         </w:tc>
@@ -995,10 +907,7 @@
               <w:t>Czas szyfrowania 5MB</w:t>
             </w:r>
             <w:r>
-              <w:t xml:space="preserve"> </w:t>
-            </w:r>
-            <w:r>
-              <w:t>w sekundach</w:t>
+              <w:t xml:space="preserve"> w sekundach</w:t>
             </w:r>
           </w:p>
         </w:tc>
@@ -1327,10 +1236,7 @@
               <w:t>szyfrowania 2MB</w:t>
             </w:r>
             <w:r>
-              <w:t xml:space="preserve"> </w:t>
-            </w:r>
-            <w:r>
-              <w:t>w sekundach</w:t>
+              <w:t xml:space="preserve"> w sekundach</w:t>
             </w:r>
           </w:p>
         </w:tc>
@@ -1355,10 +1261,7 @@
               <w:t>szyfrowania 5MB</w:t>
             </w:r>
             <w:r>
-              <w:t xml:space="preserve"> </w:t>
-            </w:r>
-            <w:r>
-              <w:t>w sekundach</w:t>
+              <w:t xml:space="preserve"> w sekundach</w:t>
             </w:r>
           </w:p>
         </w:tc>
@@ -4710,15 +4613,166 @@
           <w:bCs/>
           <w:color w:val="auto"/>
         </w:rPr>
-        <w:t xml:space="preserve">Zadanie 5. </w:t>
-      </w:r>
-      <w:r>
-        <w:rPr>
-          <w:b/>
-          <w:bCs/>
-          <w:color w:val="auto"/>
-        </w:rPr>
-        <w:t>Do kryptogramów utworzonych w zadaniu 3 dla różnych kluczy wprowadzić następujące zmiany:</w:t>
+        <w:t>Zadanie 5. Do kryptogramów utworzonych w zadaniu 3 dla różnych kluczy wprowadzić następujące zmiany:</w:t>
+      </w:r>
+    </w:p>
+    <w:p>
+      <w:r>
+        <w:t>W poniższych eksperymentach analiz</w:t>
+      </w:r>
+      <w:r>
+        <w:t>owana jest</w:t>
+      </w:r>
+      <w:r>
+        <w:t xml:space="preserve"> odporność szyfrogramu utworzonego z </w:t>
+      </w:r>
+      <w:r>
+        <w:rPr>
+          <w:b/>
+          <w:bCs/>
+        </w:rPr>
+        <w:t>pliku wejściowego o rozmiarze 1 MB</w:t>
+      </w:r>
+      <w:r>
+        <w:t xml:space="preserve">, zaszyfrowanego </w:t>
+      </w:r>
+      <w:r>
+        <w:rPr>
+          <w:b/>
+          <w:bCs/>
+        </w:rPr>
+        <w:t>kluczem 512-bitowym</w:t>
+      </w:r>
+      <w:r>
+        <w:t xml:space="preserve">. Każdy test polega na celowej modyfikacji wybranych fragmentów szyfrogramu, a następnie obserwacji wpływu tych zmian na poprawność odszyfrowania oraz integralność danych. Wyniki dla czterech scenariuszy (zmiana pojedynczego </w:t>
+      </w:r>
+      <w:proofErr w:type="spellStart"/>
+      <w:r>
+        <w:t>bajtu</w:t>
+      </w:r>
+      <w:proofErr w:type="spellEnd"/>
+      <w:r>
+        <w:t xml:space="preserve">, usunięcie jednego </w:t>
+      </w:r>
+      <w:proofErr w:type="spellStart"/>
+      <w:r>
+        <w:t>bajtu</w:t>
+      </w:r>
+      <w:proofErr w:type="spellEnd"/>
+      <w:r>
+        <w:t>, usunięcie kilku bajtów, wycięcie większych fragmentów o długości 512, 1024 i 2048 B) przedstaw</w:t>
+      </w:r>
+      <w:r>
+        <w:t>ione zostały</w:t>
+      </w:r>
+      <w:r>
+        <w:t xml:space="preserve"> w podrozdziałach 2.5.1 – 2.5.4.</w:t>
+      </w:r>
+    </w:p>
+    <w:p>
+      <w:r>
+        <w:t>Plik wejściowy przed odszyfrowaniem</w:t>
+      </w:r>
+    </w:p>
+    <w:p>
+      <w:pPr>
+        <w:jc w:val="center"/>
+      </w:pPr>
+      <w:r>
+        <w:rPr>
+          <w:noProof/>
+        </w:rPr>
+        <w:drawing>
+          <wp:inline distT="0" distB="0" distL="0" distR="0" wp14:anchorId="671E44CD" wp14:editId="2197F05E">
+            <wp:extent cx="5760720" cy="4070985"/>
+            <wp:effectExtent l="0" t="0" r="0" b="5715"/>
+            <wp:docPr id="518108813" name="Obraz 1" descr="Obraz zawierający tekst, diagram, mapa&#10;&#10;Zawartość wygenerowana przez sztuczną inteligencję może być niepoprawna."/>
+            <wp:cNvGraphicFramePr>
+              <a:graphicFrameLocks xmlns:a="http://schemas.openxmlformats.org/drawingml/2006/main" noChangeAspect="1"/>
+            </wp:cNvGraphicFramePr>
+            <a:graphic xmlns:a="http://schemas.openxmlformats.org/drawingml/2006/main">
+              <a:graphicData uri="http://schemas.openxmlformats.org/drawingml/2006/picture">
+                <pic:pic xmlns:pic="http://schemas.openxmlformats.org/drawingml/2006/picture">
+                  <pic:nvPicPr>
+                    <pic:cNvPr id="518108813" name="Obraz 1" descr="Obraz zawierający tekst, diagram, mapa&#10;&#10;Zawartość wygenerowana przez sztuczną inteligencję może być niepoprawna."/>
+                    <pic:cNvPicPr>
+                      <a:picLocks noChangeAspect="1" noChangeArrowheads="1"/>
+                    </pic:cNvPicPr>
+                  </pic:nvPicPr>
+                  <pic:blipFill>
+                    <a:blip r:embed="rId28" cstate="print">
+                      <a:extLst>
+                        <a:ext uri="{28A0092B-C50C-407E-A947-70E740481C1C}">
+                          <a14:useLocalDpi xmlns:a14="http://schemas.microsoft.com/office/drawing/2010/main" val="0"/>
+                        </a:ext>
+                      </a:extLst>
+                    </a:blip>
+                    <a:srcRect/>
+                    <a:stretch>
+                      <a:fillRect/>
+                    </a:stretch>
+                  </pic:blipFill>
+                  <pic:spPr bwMode="auto">
+                    <a:xfrm>
+                      <a:off x="0" y="0"/>
+                      <a:ext cx="5760720" cy="4070985"/>
+                    </a:xfrm>
+                    <a:prstGeom prst="rect">
+                      <a:avLst/>
+                    </a:prstGeom>
+                    <a:noFill/>
+                    <a:ln>
+                      <a:noFill/>
+                    </a:ln>
+                  </pic:spPr>
+                </pic:pic>
+              </a:graphicData>
+            </a:graphic>
+          </wp:inline>
+        </w:drawing>
+      </w:r>
+    </w:p>
+    <w:p>
+      <w:pPr>
+        <w:jc w:val="center"/>
+      </w:pPr>
+      <w:r>
+        <w:lastRenderedPageBreak/>
+        <w:drawing>
+          <wp:inline distT="0" distB="0" distL="0" distR="0" wp14:anchorId="2455297E" wp14:editId="24B28FA7">
+            <wp:extent cx="5760720" cy="2113915"/>
+            <wp:effectExtent l="0" t="0" r="0" b="635"/>
+            <wp:docPr id="1060883699" name="Obraz 1" descr="Obraz zawierający tekst, zrzut ekranu, numer, oprogramowanie&#10;&#10;Zawartość wygenerowana przez sztuczną inteligencję może być niepoprawna."/>
+            <wp:cNvGraphicFramePr>
+              <a:graphicFrameLocks xmlns:a="http://schemas.openxmlformats.org/drawingml/2006/main" noChangeAspect="1"/>
+            </wp:cNvGraphicFramePr>
+            <a:graphic xmlns:a="http://schemas.openxmlformats.org/drawingml/2006/main">
+              <a:graphicData uri="http://schemas.openxmlformats.org/drawingml/2006/picture">
+                <pic:pic xmlns:pic="http://schemas.openxmlformats.org/drawingml/2006/picture">
+                  <pic:nvPicPr>
+                    <pic:cNvPr id="1060883699" name="Obraz 1" descr="Obraz zawierający tekst, zrzut ekranu, numer, oprogramowanie&#10;&#10;Zawartość wygenerowana przez sztuczną inteligencję może być niepoprawna."/>
+                    <pic:cNvPicPr/>
+                  </pic:nvPicPr>
+                  <pic:blipFill>
+                    <a:blip r:embed="rId29"/>
+                    <a:stretch>
+                      <a:fillRect/>
+                    </a:stretch>
+                  </pic:blipFill>
+                  <pic:spPr>
+                    <a:xfrm>
+                      <a:off x="0" y="0"/>
+                      <a:ext cx="5760720" cy="2113915"/>
+                    </a:xfrm>
+                    <a:prstGeom prst="rect">
+                      <a:avLst/>
+                    </a:prstGeom>
+                  </pic:spPr>
+                </pic:pic>
+              </a:graphicData>
+            </a:graphic>
+          </wp:inline>
+        </w:drawing>
       </w:r>
     </w:p>
     <w:p>
@@ -4763,6 +4817,648 @@
     </w:p>
     <w:p>
       <w:pPr>
+        <w:rPr>
+          <w:b/>
+          <w:bCs/>
+        </w:rPr>
+      </w:pPr>
+      <w:r>
+        <w:rPr>
+          <w:b/>
+          <w:bCs/>
+        </w:rPr>
+        <w:t xml:space="preserve"> </w:t>
+      </w:r>
+    </w:p>
+    <w:p>
+      <w:pPr>
+        <w:pStyle w:val="Legenda"/>
+        <w:keepNext/>
+        <w:jc w:val="both"/>
+      </w:pPr>
+      <w:r>
+        <w:t xml:space="preserve">Tabela </w:t>
+      </w:r>
+      <w:r>
+        <w:fldChar w:fldCharType="begin"/>
+      </w:r>
+      <w:r>
+        <w:instrText xml:space="preserve"> SEQ Tabela \* ARABIC </w:instrText>
+      </w:r>
+      <w:r>
+        <w:fldChar w:fldCharType="separate"/>
+      </w:r>
+      <w:r>
+        <w:rPr>
+          <w:noProof/>
+        </w:rPr>
+        <w:t>3</w:t>
+      </w:r>
+      <w:r>
+        <w:fldChar w:fldCharType="end"/>
+      </w:r>
+      <w:r>
+        <w:t xml:space="preserve"> - Porównanie wyników podczas zmiany 1 bajta w zaszyfrowanym pliku</w:t>
+      </w:r>
+    </w:p>
+    <w:tbl>
+      <w:tblPr>
+        <w:tblStyle w:val="Tabelasiatki4akcent6"/>
+        <w:tblW w:w="9351" w:type="dxa"/>
+        <w:tblLook w:val="04A0" w:firstRow="1" w:lastRow="0" w:firstColumn="1" w:lastColumn="0" w:noHBand="0" w:noVBand="1"/>
+      </w:tblPr>
+      <w:tblGrid>
+        <w:gridCol w:w="2972"/>
+        <w:gridCol w:w="3496"/>
+        <w:gridCol w:w="2883"/>
+      </w:tblGrid>
+      <w:tr>
+        <w:trPr>
+          <w:cnfStyle w:val="100000000000" w:firstRow="1" w:lastRow="0" w:firstColumn="0" w:lastColumn="0" w:oddVBand="0" w:evenVBand="0" w:oddHBand="0" w:evenHBand="0" w:firstRowFirstColumn="0" w:firstRowLastColumn="0" w:lastRowFirstColumn="0" w:lastRowLastColumn="0"/>
+        </w:trPr>
+        <w:tc>
+          <w:tcPr>
+            <w:cnfStyle w:val="001000000000" w:firstRow="0" w:lastRow="0" w:firstColumn="1" w:lastColumn="0" w:oddVBand="0" w:evenVBand="0" w:oddHBand="0" w:evenHBand="0" w:firstRowFirstColumn="0" w:firstRowLastColumn="0" w:lastRowFirstColumn="0" w:lastRowLastColumn="0"/>
+            <w:tcW w:w="9351" w:type="dxa"/>
+            <w:gridSpan w:val="3"/>
+          </w:tcPr>
+          <w:p>
+            <w:pPr>
+              <w:jc w:val="center"/>
+            </w:pPr>
+            <w:r>
+              <w:t>Zmiana wartości</w:t>
+            </w:r>
+          </w:p>
+        </w:tc>
+      </w:tr>
+      <w:tr>
+        <w:trPr>
+          <w:cnfStyle w:val="000000100000" w:firstRow="0" w:lastRow="0" w:firstColumn="0" w:lastColumn="0" w:oddVBand="0" w:evenVBand="0" w:oddHBand="1" w:evenHBand="0" w:firstRowFirstColumn="0" w:firstRowLastColumn="0" w:lastRowFirstColumn="0" w:lastRowLastColumn="0"/>
+        </w:trPr>
+        <w:tc>
+          <w:tcPr>
+            <w:cnfStyle w:val="001000000000" w:firstRow="0" w:lastRow="0" w:firstColumn="1" w:lastColumn="0" w:oddVBand="0" w:evenVBand="0" w:oddHBand="0" w:evenHBand="0" w:firstRowFirstColumn="0" w:firstRowLastColumn="0" w:lastRowFirstColumn="0" w:lastRowLastColumn="0"/>
+            <w:tcW w:w="2972" w:type="dxa"/>
+            <w:vMerge w:val="restart"/>
+          </w:tcPr>
+          <w:p>
+            <w:pPr>
+              <w:jc w:val="center"/>
+            </w:pPr>
+            <w:r>
+              <w:t>Przed szyfrowaniem</w:t>
+            </w:r>
+          </w:p>
+        </w:tc>
+        <w:tc>
+          <w:tcPr>
+            <w:tcW w:w="3496" w:type="dxa"/>
+          </w:tcPr>
+          <w:p>
+            <w:pPr>
+              <w:jc w:val="center"/>
+              <w:cnfStyle w:val="000000100000" w:firstRow="0" w:lastRow="0" w:firstColumn="0" w:lastColumn="0" w:oddVBand="0" w:evenVBand="0" w:oddHBand="1" w:evenHBand="0" w:firstRowFirstColumn="0" w:firstRowLastColumn="0" w:lastRowFirstColumn="0" w:lastRowLastColumn="0"/>
+              <w:rPr>
+                <w:b/>
+                <w:bCs/>
+              </w:rPr>
+            </w:pPr>
+            <w:r>
+              <w:rPr>
+                <w:b/>
+                <w:bCs/>
+              </w:rPr>
+              <w:t>Po szyfrowaniu</w:t>
+            </w:r>
+          </w:p>
+        </w:tc>
+        <w:tc>
+          <w:tcPr>
+            <w:tcW w:w="2883" w:type="dxa"/>
+          </w:tcPr>
+          <w:p>
+            <w:pPr>
+              <w:jc w:val="center"/>
+              <w:cnfStyle w:val="000000100000" w:firstRow="0" w:lastRow="0" w:firstColumn="0" w:lastColumn="0" w:oddVBand="0" w:evenVBand="0" w:oddHBand="1" w:evenHBand="0" w:firstRowFirstColumn="0" w:firstRowLastColumn="0" w:lastRowFirstColumn="0" w:lastRowLastColumn="0"/>
+              <w:rPr>
+                <w:b/>
+                <w:bCs/>
+              </w:rPr>
+            </w:pPr>
+            <w:r>
+              <w:rPr>
+                <w:b/>
+                <w:bCs/>
+              </w:rPr>
+              <w:t>Po deszyfrowaniu</w:t>
+            </w:r>
+          </w:p>
+        </w:tc>
+      </w:tr>
+      <w:tr>
+        <w:tc>
+          <w:tcPr>
+            <w:cnfStyle w:val="001000000000" w:firstRow="0" w:lastRow="0" w:firstColumn="1" w:lastColumn="0" w:oddVBand="0" w:evenVBand="0" w:oddHBand="0" w:evenHBand="0" w:firstRowFirstColumn="0" w:firstRowLastColumn="0" w:lastRowFirstColumn="0" w:lastRowLastColumn="0"/>
+            <w:tcW w:w="2972" w:type="dxa"/>
+            <w:vMerge/>
+          </w:tcPr>
+          <w:p>
+            <w:pPr>
+              <w:jc w:val="center"/>
+              <w:rPr>
+                <w:b w:val="0"/>
+                <w:bCs w:val="0"/>
+              </w:rPr>
+            </w:pPr>
+          </w:p>
+        </w:tc>
+        <w:tc>
+          <w:tcPr>
+            <w:tcW w:w="6379" w:type="dxa"/>
+            <w:gridSpan w:val="2"/>
+          </w:tcPr>
+          <w:p>
+            <w:pPr>
+              <w:jc w:val="center"/>
+              <w:cnfStyle w:val="000000000000" w:firstRow="0" w:lastRow="0" w:firstColumn="0" w:lastColumn="0" w:oddVBand="0" w:evenVBand="0" w:oddHBand="0" w:evenHBand="0" w:firstRowFirstColumn="0" w:firstRowLastColumn="0" w:lastRowFirstColumn="0" w:lastRowLastColumn="0"/>
+              <w:rPr>
+                <w:b/>
+                <w:bCs/>
+              </w:rPr>
+            </w:pPr>
+            <w:r>
+              <w:rPr>
+                <w:b/>
+                <w:bCs/>
+              </w:rPr>
+              <w:t>Zmiana wartości</w:t>
+            </w:r>
+          </w:p>
+        </w:tc>
+      </w:tr>
+      <w:tr>
+        <w:trPr>
+          <w:cnfStyle w:val="000000100000" w:firstRow="0" w:lastRow="0" w:firstColumn="0" w:lastColumn="0" w:oddVBand="0" w:evenVBand="0" w:oddHBand="1" w:evenHBand="0" w:firstRowFirstColumn="0" w:firstRowLastColumn="0" w:lastRowFirstColumn="0" w:lastRowLastColumn="0"/>
+        </w:trPr>
+        <w:tc>
+          <w:tcPr>
+            <w:cnfStyle w:val="001000000000" w:firstRow="0" w:lastRow="0" w:firstColumn="1" w:lastColumn="0" w:oddVBand="0" w:evenVBand="0" w:oddHBand="0" w:evenHBand="0" w:firstRowFirstColumn="0" w:firstRowLastColumn="0" w:lastRowFirstColumn="0" w:lastRowLastColumn="0"/>
+            <w:tcW w:w="2972" w:type="dxa"/>
+          </w:tcPr>
+          <w:p>
+            <w:pPr>
+              <w:rPr>
+                <w:lang w:val="en-US"/>
+              </w:rPr>
+            </w:pPr>
+            <w:r>
+              <w:rPr>
+                <w:b w:val="0"/>
+                <w:bCs w:val="0"/>
+                <w:lang w:val="en-US"/>
+              </w:rPr>
+              <w:t>FF D8 FF E0 00 10 4A 46</w:t>
+            </w:r>
+          </w:p>
+        </w:tc>
+        <w:tc>
+          <w:tcPr>
+            <w:tcW w:w="3496" w:type="dxa"/>
+          </w:tcPr>
+          <w:p>
+            <w:pPr>
+              <w:cnfStyle w:val="000000100000" w:firstRow="0" w:lastRow="0" w:firstColumn="0" w:lastColumn="0" w:oddVBand="0" w:evenVBand="0" w:oddHBand="1" w:evenHBand="0" w:firstRowFirstColumn="0" w:firstRowLastColumn="0" w:lastRowFirstColumn="0" w:lastRowLastColumn="0"/>
+            </w:pPr>
+            <w:r>
+              <w:rPr>
+                <w:b/>
+                <w:bCs/>
+                <w:color w:val="FF0000"/>
+              </w:rPr>
+              <w:t>B</w:t>
+            </w:r>
+            <w:r>
+              <w:t>1 D8 CC 49 F8 CC 25 9B</w:t>
+            </w:r>
+          </w:p>
+        </w:tc>
+        <w:tc>
+          <w:tcPr>
+            <w:tcW w:w="2883" w:type="dxa"/>
+          </w:tcPr>
+          <w:p>
+            <w:pPr>
+              <w:cnfStyle w:val="000000100000" w:firstRow="0" w:lastRow="0" w:firstColumn="0" w:lastColumn="0" w:oddVBand="0" w:evenVBand="0" w:oddHBand="1" w:evenHBand="0" w:firstRowFirstColumn="0" w:firstRowLastColumn="0" w:lastRowFirstColumn="0" w:lastRowLastColumn="0"/>
+              <w:rPr>
+                <w:b/>
+                <w:bCs/>
+              </w:rPr>
+            </w:pPr>
+            <w:r>
+              <w:rPr>
+                <w:b/>
+                <w:bCs/>
+                <w:color w:val="FF0000"/>
+              </w:rPr>
+              <w:t>F</w:t>
+            </w:r>
+            <w:r>
+              <w:t>1 D8 CC 49 F8 CC 25 9B</w:t>
+            </w:r>
+          </w:p>
+        </w:tc>
+      </w:tr>
+      <w:tr>
+        <w:tc>
+          <w:tcPr>
+            <w:cnfStyle w:val="001000000000" w:firstRow="0" w:lastRow="0" w:firstColumn="1" w:lastColumn="0" w:oddVBand="0" w:evenVBand="0" w:oddHBand="0" w:evenHBand="0" w:firstRowFirstColumn="0" w:firstRowLastColumn="0" w:lastRowFirstColumn="0" w:lastRowLastColumn="0"/>
+            <w:tcW w:w="9351" w:type="dxa"/>
+            <w:gridSpan w:val="3"/>
+            <w:shd w:val="clear" w:color="auto" w:fill="4EA72E" w:themeFill="accent6"/>
+          </w:tcPr>
+          <w:p>
+            <w:pPr>
+              <w:jc w:val="center"/>
+              <w:rPr>
+                <w:color w:val="FFFFFF" w:themeColor="background1"/>
+              </w:rPr>
+            </w:pPr>
+            <w:r>
+              <w:rPr>
+                <w:color w:val="FFFFFF" w:themeColor="background1"/>
+              </w:rPr>
+              <w:t>Efekt po deszyfrowaniu przy zmianie 1 bajta</w:t>
+            </w:r>
+          </w:p>
+        </w:tc>
+      </w:tr>
+      <w:tr>
+        <w:trPr>
+          <w:cnfStyle w:val="000000100000" w:firstRow="0" w:lastRow="0" w:firstColumn="0" w:lastColumn="0" w:oddVBand="0" w:evenVBand="0" w:oddHBand="1" w:evenHBand="0" w:firstRowFirstColumn="0" w:firstRowLastColumn="0" w:lastRowFirstColumn="0" w:lastRowLastColumn="0"/>
+        </w:trPr>
+        <w:tc>
+          <w:tcPr>
+            <w:cnfStyle w:val="001000000000" w:firstRow="0" w:lastRow="0" w:firstColumn="1" w:lastColumn="0" w:oddVBand="0" w:evenVBand="0" w:oddHBand="0" w:evenHBand="0" w:firstRowFirstColumn="0" w:firstRowLastColumn="0" w:lastRowFirstColumn="0" w:lastRowLastColumn="0"/>
+            <w:tcW w:w="2972" w:type="dxa"/>
+          </w:tcPr>
+          <w:p>
+            <w:pPr>
+              <w:jc w:val="center"/>
+              <w:rPr>
+                <w:lang w:val="en-US"/>
+              </w:rPr>
+            </w:pPr>
+            <w:r>
+              <w:t>Przed szyfrowaniem</w:t>
+            </w:r>
+          </w:p>
+        </w:tc>
+        <w:tc>
+          <w:tcPr>
+            <w:tcW w:w="3496" w:type="dxa"/>
+          </w:tcPr>
+          <w:p>
+            <w:pPr>
+              <w:jc w:val="center"/>
+              <w:cnfStyle w:val="000000100000" w:firstRow="0" w:lastRow="0" w:firstColumn="0" w:lastColumn="0" w:oddVBand="0" w:evenVBand="0" w:oddHBand="1" w:evenHBand="0" w:firstRowFirstColumn="0" w:firstRowLastColumn="0" w:lastRowFirstColumn="0" w:lastRowLastColumn="0"/>
+              <w:rPr>
+                <w:b/>
+                <w:bCs/>
+                <w:lang w:val="en-US"/>
+              </w:rPr>
+            </w:pPr>
+            <w:r>
+              <w:rPr>
+                <w:b/>
+                <w:bCs/>
+              </w:rPr>
+              <w:t>Po szyfrowaniu</w:t>
+            </w:r>
+          </w:p>
+        </w:tc>
+        <w:tc>
+          <w:tcPr>
+            <w:tcW w:w="2883" w:type="dxa"/>
+          </w:tcPr>
+          <w:p>
+            <w:pPr>
+              <w:jc w:val="center"/>
+              <w:cnfStyle w:val="000000100000" w:firstRow="0" w:lastRow="0" w:firstColumn="0" w:lastColumn="0" w:oddVBand="0" w:evenVBand="0" w:oddHBand="1" w:evenHBand="0" w:firstRowFirstColumn="0" w:firstRowLastColumn="0" w:lastRowFirstColumn="0" w:lastRowLastColumn="0"/>
+              <w:rPr>
+                <w:b/>
+                <w:bCs/>
+              </w:rPr>
+            </w:pPr>
+            <w:r>
+              <w:rPr>
+                <w:b/>
+                <w:bCs/>
+              </w:rPr>
+              <w:t>Po deszyfrowaniu</w:t>
+            </w:r>
+          </w:p>
+        </w:tc>
+      </w:tr>
+      <w:tr>
+        <w:tc>
+          <w:tcPr>
+            <w:cnfStyle w:val="001000000000" w:firstRow="0" w:lastRow="0" w:firstColumn="1" w:lastColumn="0" w:oddVBand="0" w:evenVBand="0" w:oddHBand="0" w:evenHBand="0" w:firstRowFirstColumn="0" w:firstRowLastColumn="0" w:lastRowFirstColumn="0" w:lastRowLastColumn="0"/>
+            <w:tcW w:w="2972" w:type="dxa"/>
+          </w:tcPr>
+          <w:p>
+            <w:pPr>
+              <w:rPr>
+                <w:b w:val="0"/>
+                <w:bCs w:val="0"/>
+                <w:lang w:val="en-US"/>
+              </w:rPr>
+            </w:pPr>
+            <w:r>
+              <w:rPr>
+                <w:color w:val="FF0000"/>
+                <w:lang w:val="en-US"/>
+              </w:rPr>
+              <w:t>FF D8 FF E0 00 10 4A 46 49 46 00 01 01 01 01 2C 01 2C 00 00 FF DB 00 43 00 06 04 05 06</w:t>
+            </w:r>
+            <w:r>
+              <w:rPr>
+                <w:color w:val="FF0000"/>
+                <w:lang w:val="en-US"/>
+              </w:rPr>
+              <w:t xml:space="preserve"> </w:t>
+            </w:r>
+            <w:r>
+              <w:rPr>
+                <w:color w:val="FF0000"/>
+                <w:lang w:val="en-US"/>
+              </w:rPr>
+              <w:t xml:space="preserve">05 04 06 06 05 06 07 07 06 08 0A 10 0A </w:t>
+            </w:r>
+            <w:proofErr w:type="spellStart"/>
+            <w:r>
+              <w:rPr>
+                <w:color w:val="FF0000"/>
+                <w:lang w:val="en-US"/>
+              </w:rPr>
+              <w:t>0A</w:t>
+            </w:r>
+            <w:proofErr w:type="spellEnd"/>
+            <w:r>
+              <w:rPr>
+                <w:color w:val="FF0000"/>
+                <w:lang w:val="en-US"/>
+              </w:rPr>
+              <w:t xml:space="preserve"> 09 09 0A 14 0E 0F 0C 10 17 14 18 18 17 14 16</w:t>
+            </w:r>
+            <w:r>
+              <w:rPr>
+                <w:color w:val="FF0000"/>
+                <w:lang w:val="en-US"/>
+              </w:rPr>
+              <w:t xml:space="preserve"> </w:t>
+            </w:r>
+            <w:r>
+              <w:rPr>
+                <w:color w:val="FF0000"/>
+                <w:lang w:val="en-US"/>
+              </w:rPr>
+              <w:t>16 1A 1D 25 1F</w:t>
+            </w:r>
+            <w:r>
+              <w:rPr>
+                <w:b w:val="0"/>
+                <w:bCs w:val="0"/>
+                <w:color w:val="FF0000"/>
+                <w:lang w:val="en-US"/>
+              </w:rPr>
+              <w:t xml:space="preserve"> </w:t>
+            </w:r>
+            <w:r>
+              <w:rPr>
+                <w:b w:val="0"/>
+                <w:bCs w:val="0"/>
+                <w:lang w:val="en-US"/>
+              </w:rPr>
+              <w:t>1A 1B 23 1C 16 16 20 2C 20 23 26 27 29 2A 29 19 1F 2D 30 2D 28 30 25 28</w:t>
+            </w:r>
+            <w:r>
+              <w:rPr>
+                <w:b w:val="0"/>
+                <w:bCs w:val="0"/>
+                <w:lang w:val="en-US"/>
+              </w:rPr>
+              <w:t xml:space="preserve"> …</w:t>
+            </w:r>
+          </w:p>
+          <w:p>
+            <w:pPr>
+              <w:rPr>
+                <w:lang w:val="en-US"/>
+              </w:rPr>
+            </w:pPr>
+          </w:p>
+          <w:p>
+            <w:pPr>
+              <w:rPr>
+                <w:b w:val="0"/>
+                <w:bCs w:val="0"/>
+                <w:lang w:val="en-US"/>
+              </w:rPr>
+            </w:pPr>
+          </w:p>
+          <w:p>
+            <w:pPr>
+              <w:rPr>
+                <w:b w:val="0"/>
+                <w:bCs w:val="0"/>
+                <w:lang w:val="en-US"/>
+              </w:rPr>
+            </w:pPr>
+          </w:p>
+        </w:tc>
+        <w:tc>
+          <w:tcPr>
+            <w:tcW w:w="3496" w:type="dxa"/>
+          </w:tcPr>
+          <w:p>
+            <w:pPr>
+              <w:cnfStyle w:val="000000000000" w:firstRow="0" w:lastRow="0" w:firstColumn="0" w:lastColumn="0" w:oddVBand="0" w:evenVBand="0" w:oddHBand="0" w:evenHBand="0" w:firstRowFirstColumn="0" w:firstRowLastColumn="0" w:lastRowFirstColumn="0" w:lastRowLastColumn="0"/>
+              <w:rPr>
+                <w:lang w:val="en-US"/>
+              </w:rPr>
+            </w:pPr>
+            <w:r>
+              <w:rPr>
+                <w:lang w:val="en-US"/>
+              </w:rPr>
+              <w:t>B1 D8 CC 49 F8 CC 25 9B 5B F5 4B 8F E6 F3 EB 10 B2 17 DB B9 35 C6 87 1D 20 7C 51 BA 70</w:t>
+            </w:r>
+          </w:p>
+          <w:p>
+            <w:pPr>
+              <w:cnfStyle w:val="000000000000" w:firstRow="0" w:lastRow="0" w:firstColumn="0" w:lastColumn="0" w:oddVBand="0" w:evenVBand="0" w:oddHBand="0" w:evenHBand="0" w:firstRowFirstColumn="0" w:firstRowLastColumn="0" w:lastRowFirstColumn="0" w:lastRowLastColumn="0"/>
+              <w:rPr>
+                <w:lang w:val="en-US"/>
+              </w:rPr>
+            </w:pPr>
+            <w:r>
+              <w:rPr>
+                <w:lang w:val="en-US"/>
+              </w:rPr>
+              <w:t>D0 A3 8A 7D 97 A3 BE D0 79 D6 0E 56 7F C3 A4 C4 8B 40 A0 2C 12 45 65 FD 82 6D 88 12 9B</w:t>
+            </w:r>
+          </w:p>
+          <w:p>
+            <w:pPr>
+              <w:cnfStyle w:val="000000000000" w:firstRow="0" w:lastRow="0" w:firstColumn="0" w:lastColumn="0" w:oddVBand="0" w:evenVBand="0" w:oddHBand="0" w:evenHBand="0" w:firstRowFirstColumn="0" w:firstRowLastColumn="0" w:lastRowFirstColumn="0" w:lastRowLastColumn="0"/>
+              <w:rPr>
+                <w:b/>
+                <w:bCs/>
+                <w:lang w:val="en-US"/>
+              </w:rPr>
+            </w:pPr>
+            <w:r>
+              <w:rPr>
+                <w:lang w:val="en-US"/>
+              </w:rPr>
+              <w:t>E9 8D 3A C0 96</w:t>
+            </w:r>
+            <w:r>
+              <w:rPr>
+                <w:b/>
+                <w:bCs/>
+                <w:lang w:val="en-US"/>
+              </w:rPr>
+              <w:t xml:space="preserve"> </w:t>
+            </w:r>
+            <w:r>
+              <w:rPr>
+                <w:lang w:val="en-US"/>
+              </w:rPr>
+              <w:t>58 CD CC 3B 6E FC 99 4B E5 C9 62 9E 06 34 E1 51 A0 43 69 3F 55 62 37 45</w:t>
+            </w:r>
+            <w:r>
+              <w:rPr>
+                <w:lang w:val="en-US"/>
+              </w:rPr>
+              <w:t xml:space="preserve"> … </w:t>
+            </w:r>
+          </w:p>
+        </w:tc>
+        <w:tc>
+          <w:tcPr>
+            <w:tcW w:w="2883" w:type="dxa"/>
+          </w:tcPr>
+          <w:p>
+            <w:pPr>
+              <w:cnfStyle w:val="000000000000" w:firstRow="0" w:lastRow="0" w:firstColumn="0" w:lastColumn="0" w:oddVBand="0" w:evenVBand="0" w:oddHBand="0" w:evenHBand="0" w:firstRowFirstColumn="0" w:firstRowLastColumn="0" w:lastRowFirstColumn="0" w:lastRowLastColumn="0"/>
+              <w:rPr>
+                <w:b/>
+                <w:bCs/>
+                <w:lang w:val="en-US"/>
+              </w:rPr>
+            </w:pPr>
+            <w:r>
+              <w:rPr>
+                <w:b/>
+                <w:bCs/>
+                <w:color w:val="FF0000"/>
+                <w:lang w:val="en-US"/>
+              </w:rPr>
+              <w:t>39 67 BC 35 A6 1C 6D 03 24 4A 98 41 86 91 01 E4 9E 1B 73 67 31 AB 67 1D E8 A6 11 5E 02</w:t>
+            </w:r>
+            <w:r>
+              <w:rPr>
+                <w:b/>
+                <w:bCs/>
+                <w:color w:val="FF0000"/>
+                <w:lang w:val="en-US"/>
+              </w:rPr>
+              <w:t xml:space="preserve"> </w:t>
+            </w:r>
+            <w:r>
+              <w:rPr>
+                <w:b/>
+                <w:bCs/>
+                <w:color w:val="FF0000"/>
+                <w:lang w:val="en-US"/>
+              </w:rPr>
+              <w:t>DA 2D 12 03 F1 3B DC 49 1D B6 A9 BF B1 AE A0 6E 63 02 8E 98 04 F2 DE C7 64 7E BA 59 DE</w:t>
+            </w:r>
+            <w:r>
+              <w:rPr>
+                <w:b/>
+                <w:bCs/>
+                <w:color w:val="FF0000"/>
+                <w:lang w:val="en-US"/>
+              </w:rPr>
+              <w:t xml:space="preserve"> </w:t>
+            </w:r>
+            <w:r>
+              <w:rPr>
+                <w:b/>
+                <w:bCs/>
+                <w:color w:val="FF0000"/>
+                <w:lang w:val="en-US"/>
+              </w:rPr>
+              <w:t xml:space="preserve">99 F0 BC 04 71 </w:t>
+            </w:r>
+            <w:r>
+              <w:rPr>
+                <w:lang w:val="en-US"/>
+              </w:rPr>
+              <w:t>1A 1B 23 1C 16 16 20 2C 20 23 26 27 29 2A 29 19 1F 2D 30 2D 28 30 25 28</w:t>
+            </w:r>
+            <w:r>
+              <w:rPr>
+                <w:lang w:val="en-US"/>
+              </w:rPr>
+              <w:t xml:space="preserve"> … </w:t>
+            </w:r>
+          </w:p>
+        </w:tc>
+      </w:tr>
+    </w:tbl>
+    <w:p>
+      <w:pPr>
+        <w:rPr>
+          <w:b/>
+          <w:bCs/>
+          <w:lang w:val="en-US"/>
+        </w:rPr>
+      </w:pPr>
+    </w:p>
+    <w:p>
+      <w:pPr>
+        <w:jc w:val="both"/>
+      </w:pPr>
+      <w:r>
+        <w:t xml:space="preserve">W eksperymencie przeprowadzonym na 1-megabajtowym pliku zaszyfrowanym kluczem 512-bitowym celowo nadpisałem tylko pierwszy bajt szyfrogramu. Zestawienie trzech zrzutów – danych przed szyfrowaniem, uszkodzonego szyfrogramu oraz wyniku odszyfrowania – pokazuje, że konsekwencje takiej ingerencji są ściśle lokalne. W oryginalnym pliku nagłówek JPEG zaczyna się sekwencją FF D8 FF E0 00 10 4A 46; po zaszyfrowaniu i ręcznej zmianie wartość pierwszego </w:t>
+      </w:r>
+      <w:proofErr w:type="spellStart"/>
+      <w:r>
+        <w:t>bajtu</w:t>
+      </w:r>
+      <w:proofErr w:type="spellEnd"/>
+      <w:r>
+        <w:t xml:space="preserve"> przyjmuje B1, a następnie – po odszyfrowaniu uszkodzonego szyfrogramu – tylko ten pojedynczy bajt różni się od pierwowzoru, przechodząc z FF na F1. Cały pozostały siedmiobajtowy fragment nagłówka pozostaje bezbłędny. W kolejnym 16-bajtowym bloku (widocznym w dolnej części tabeli) zmiana objawia się losowymi wartościami w całym bloku oraz pojedynczym przekłamaniem w następnym bloku – typowa reakcja szyfru blokowego pracującego w trybie zależnym od poprzedniego bloku (np. CBC). Co kluczowe, poza tym wąskim obszarem uszkodzeń – czyli dotkniętym blokiem i odpowiadającym mu bajtem w następnym bloku – reszta pliku </w:t>
+      </w:r>
+      <w:r>
+        <w:lastRenderedPageBreak/>
+        <w:t xml:space="preserve">odszyfrowuje się idealnie; struktura i zawartość danych są identyczne z wersją sprzed szyfrowania. Innymi słowy, pojedyncza modyfikacja </w:t>
+      </w:r>
+      <w:proofErr w:type="spellStart"/>
+      <w:r>
+        <w:t>bajtu</w:t>
+      </w:r>
+      <w:proofErr w:type="spellEnd"/>
+      <w:r>
+        <w:t xml:space="preserve"> szyfrogramu nie rozprzestrzenia się na cały dokument, lecz korumpuje wyłącznie blok, w którym dokonano zmiany, oraz minimalnie rzutuje na kolejny blok, co potwierdza wysoką lokalną wrażliwość, a zarazem globalną odporność szyfru na punktowe błędy transmisji.</w:t>
+      </w:r>
+    </w:p>
+    <w:p>
+      <w:pPr>
         <w:pStyle w:val="Nagwek3"/>
         <w:numPr>
           <w:ilvl w:val="2"/>
@@ -4783,6 +5479,544 @@
         <w:t>Usunąć 1 bajt,</w:t>
       </w:r>
     </w:p>
+    <w:tbl>
+      <w:tblPr>
+        <w:tblStyle w:val="Tabelasiatki4akcent6"/>
+        <w:tblW w:w="9351" w:type="dxa"/>
+        <w:tblLook w:val="04A0" w:firstRow="1" w:lastRow="0" w:firstColumn="1" w:lastColumn="0" w:noHBand="0" w:noVBand="1"/>
+      </w:tblPr>
+      <w:tblGrid>
+        <w:gridCol w:w="2972"/>
+        <w:gridCol w:w="3496"/>
+        <w:gridCol w:w="2883"/>
+      </w:tblGrid>
+      <w:tr>
+        <w:trPr>
+          <w:cnfStyle w:val="100000000000" w:firstRow="1" w:lastRow="0" w:firstColumn="0" w:lastColumn="0" w:oddVBand="0" w:evenVBand="0" w:oddHBand="0" w:evenHBand="0" w:firstRowFirstColumn="0" w:firstRowLastColumn="0" w:lastRowFirstColumn="0" w:lastRowLastColumn="0"/>
+        </w:trPr>
+        <w:tc>
+          <w:tcPr>
+            <w:cnfStyle w:val="001000000000" w:firstRow="0" w:lastRow="0" w:firstColumn="1" w:lastColumn="0" w:oddVBand="0" w:evenVBand="0" w:oddHBand="0" w:evenHBand="0" w:firstRowFirstColumn="0" w:firstRowLastColumn="0" w:lastRowFirstColumn="0" w:lastRowLastColumn="0"/>
+            <w:tcW w:w="9351" w:type="dxa"/>
+            <w:gridSpan w:val="3"/>
+          </w:tcPr>
+          <w:p>
+            <w:pPr>
+              <w:jc w:val="center"/>
+            </w:pPr>
+            <w:r>
+              <w:t>Zmiana wartości</w:t>
+            </w:r>
+          </w:p>
+        </w:tc>
+      </w:tr>
+      <w:tr>
+        <w:trPr>
+          <w:cnfStyle w:val="000000100000" w:firstRow="0" w:lastRow="0" w:firstColumn="0" w:lastColumn="0" w:oddVBand="0" w:evenVBand="0" w:oddHBand="1" w:evenHBand="0" w:firstRowFirstColumn="0" w:firstRowLastColumn="0" w:lastRowFirstColumn="0" w:lastRowLastColumn="0"/>
+        </w:trPr>
+        <w:tc>
+          <w:tcPr>
+            <w:cnfStyle w:val="001000000000" w:firstRow="0" w:lastRow="0" w:firstColumn="1" w:lastColumn="0" w:oddVBand="0" w:evenVBand="0" w:oddHBand="0" w:evenHBand="0" w:firstRowFirstColumn="0" w:firstRowLastColumn="0" w:lastRowFirstColumn="0" w:lastRowLastColumn="0"/>
+            <w:tcW w:w="2972" w:type="dxa"/>
+            <w:vMerge w:val="restart"/>
+          </w:tcPr>
+          <w:p>
+            <w:pPr>
+              <w:jc w:val="center"/>
+            </w:pPr>
+            <w:r>
+              <w:t>Przed szyfrowaniem</w:t>
+            </w:r>
+          </w:p>
+        </w:tc>
+        <w:tc>
+          <w:tcPr>
+            <w:tcW w:w="3496" w:type="dxa"/>
+          </w:tcPr>
+          <w:p>
+            <w:pPr>
+              <w:jc w:val="center"/>
+              <w:cnfStyle w:val="000000100000" w:firstRow="0" w:lastRow="0" w:firstColumn="0" w:lastColumn="0" w:oddVBand="0" w:evenVBand="0" w:oddHBand="1" w:evenHBand="0" w:firstRowFirstColumn="0" w:firstRowLastColumn="0" w:lastRowFirstColumn="0" w:lastRowLastColumn="0"/>
+              <w:rPr>
+                <w:b/>
+                <w:bCs/>
+              </w:rPr>
+            </w:pPr>
+            <w:r>
+              <w:rPr>
+                <w:b/>
+                <w:bCs/>
+              </w:rPr>
+              <w:t>Po szyfrowaniu</w:t>
+            </w:r>
+          </w:p>
+        </w:tc>
+        <w:tc>
+          <w:tcPr>
+            <w:tcW w:w="2883" w:type="dxa"/>
+          </w:tcPr>
+          <w:p>
+            <w:pPr>
+              <w:jc w:val="center"/>
+              <w:cnfStyle w:val="000000100000" w:firstRow="0" w:lastRow="0" w:firstColumn="0" w:lastColumn="0" w:oddVBand="0" w:evenVBand="0" w:oddHBand="1" w:evenHBand="0" w:firstRowFirstColumn="0" w:firstRowLastColumn="0" w:lastRowFirstColumn="0" w:lastRowLastColumn="0"/>
+              <w:rPr>
+                <w:b/>
+                <w:bCs/>
+              </w:rPr>
+            </w:pPr>
+            <w:r>
+              <w:rPr>
+                <w:b/>
+                <w:bCs/>
+              </w:rPr>
+              <w:t>Po deszyfrowaniu</w:t>
+            </w:r>
+          </w:p>
+        </w:tc>
+      </w:tr>
+      <w:tr>
+        <w:tc>
+          <w:tcPr>
+            <w:cnfStyle w:val="001000000000" w:firstRow="0" w:lastRow="0" w:firstColumn="1" w:lastColumn="0" w:oddVBand="0" w:evenVBand="0" w:oddHBand="0" w:evenHBand="0" w:firstRowFirstColumn="0" w:firstRowLastColumn="0" w:lastRowFirstColumn="0" w:lastRowLastColumn="0"/>
+            <w:tcW w:w="2972" w:type="dxa"/>
+            <w:vMerge/>
+          </w:tcPr>
+          <w:p>
+            <w:pPr>
+              <w:jc w:val="center"/>
+              <w:rPr>
+                <w:b w:val="0"/>
+                <w:bCs w:val="0"/>
+              </w:rPr>
+            </w:pPr>
+          </w:p>
+        </w:tc>
+        <w:tc>
+          <w:tcPr>
+            <w:tcW w:w="6379" w:type="dxa"/>
+            <w:gridSpan w:val="2"/>
+          </w:tcPr>
+          <w:p>
+            <w:pPr>
+              <w:jc w:val="center"/>
+              <w:cnfStyle w:val="000000000000" w:firstRow="0" w:lastRow="0" w:firstColumn="0" w:lastColumn="0" w:oddVBand="0" w:evenVBand="0" w:oddHBand="0" w:evenHBand="0" w:firstRowFirstColumn="0" w:firstRowLastColumn="0" w:lastRowFirstColumn="0" w:lastRowLastColumn="0"/>
+              <w:rPr>
+                <w:b/>
+                <w:bCs/>
+              </w:rPr>
+            </w:pPr>
+            <w:r>
+              <w:rPr>
+                <w:b/>
+                <w:bCs/>
+              </w:rPr>
+              <w:t>Zmiana wartości</w:t>
+            </w:r>
+          </w:p>
+        </w:tc>
+      </w:tr>
+      <w:tr>
+        <w:trPr>
+          <w:cnfStyle w:val="000000100000" w:firstRow="0" w:lastRow="0" w:firstColumn="0" w:lastColumn="0" w:oddVBand="0" w:evenVBand="0" w:oddHBand="1" w:evenHBand="0" w:firstRowFirstColumn="0" w:firstRowLastColumn="0" w:lastRowFirstColumn="0" w:lastRowLastColumn="0"/>
+        </w:trPr>
+        <w:tc>
+          <w:tcPr>
+            <w:cnfStyle w:val="001000000000" w:firstRow="0" w:lastRow="0" w:firstColumn="1" w:lastColumn="0" w:oddVBand="0" w:evenVBand="0" w:oddHBand="0" w:evenHBand="0" w:firstRowFirstColumn="0" w:firstRowLastColumn="0" w:lastRowFirstColumn="0" w:lastRowLastColumn="0"/>
+            <w:tcW w:w="2972" w:type="dxa"/>
+          </w:tcPr>
+          <w:p>
+            <w:pPr>
+              <w:rPr>
+                <w:lang w:val="en-US"/>
+              </w:rPr>
+            </w:pPr>
+            <w:r>
+              <w:rPr>
+                <w:b w:val="0"/>
+                <w:bCs w:val="0"/>
+                <w:lang w:val="en-US"/>
+              </w:rPr>
+              <w:t>FF D8 FF E0 00 10 4A 46</w:t>
+            </w:r>
+          </w:p>
+        </w:tc>
+        <w:tc>
+          <w:tcPr>
+            <w:tcW w:w="3496" w:type="dxa"/>
+          </w:tcPr>
+          <w:p>
+            <w:pPr>
+              <w:cnfStyle w:val="000000100000" w:firstRow="0" w:lastRow="0" w:firstColumn="0" w:lastColumn="0" w:oddVBand="0" w:evenVBand="0" w:oddHBand="1" w:evenHBand="0" w:firstRowFirstColumn="0" w:firstRowLastColumn="0" w:lastRowFirstColumn="0" w:lastRowLastColumn="0"/>
+            </w:pPr>
+            <w:r>
+              <w:rPr>
+                <w:b/>
+                <w:bCs/>
+                <w:color w:val="FF0000"/>
+              </w:rPr>
+              <w:t>B</w:t>
+            </w:r>
+            <w:r>
+              <w:t>1 D8 CC 49 F8 CC 25 9B</w:t>
+            </w:r>
+          </w:p>
+        </w:tc>
+        <w:tc>
+          <w:tcPr>
+            <w:tcW w:w="2883" w:type="dxa"/>
+          </w:tcPr>
+          <w:p>
+            <w:pPr>
+              <w:cnfStyle w:val="000000100000" w:firstRow="0" w:lastRow="0" w:firstColumn="0" w:lastColumn="0" w:oddVBand="0" w:evenVBand="0" w:oddHBand="1" w:evenHBand="0" w:firstRowFirstColumn="0" w:firstRowLastColumn="0" w:lastRowFirstColumn="0" w:lastRowLastColumn="0"/>
+            </w:pPr>
+            <w:r>
+              <w:t>D8 CC 49 F8 CC 25 9B</w:t>
+            </w:r>
+          </w:p>
+        </w:tc>
+      </w:tr>
+      <w:tr>
+        <w:tc>
+          <w:tcPr>
+            <w:cnfStyle w:val="001000000000" w:firstRow="0" w:lastRow="0" w:firstColumn="1" w:lastColumn="0" w:oddVBand="0" w:evenVBand="0" w:oddHBand="0" w:evenHBand="0" w:firstRowFirstColumn="0" w:firstRowLastColumn="0" w:lastRowFirstColumn="0" w:lastRowLastColumn="0"/>
+            <w:tcW w:w="9351" w:type="dxa"/>
+            <w:gridSpan w:val="3"/>
+            <w:shd w:val="clear" w:color="auto" w:fill="4EA72E" w:themeFill="accent6"/>
+          </w:tcPr>
+          <w:p>
+            <w:pPr>
+              <w:jc w:val="center"/>
+              <w:rPr>
+                <w:color w:val="FFFFFF" w:themeColor="background1"/>
+              </w:rPr>
+            </w:pPr>
+            <w:r>
+              <w:rPr>
+                <w:color w:val="FFFFFF" w:themeColor="background1"/>
+              </w:rPr>
+              <w:t>Efekt po deszyfrowaniu przy zmianie 1 bajta</w:t>
+            </w:r>
+          </w:p>
+        </w:tc>
+      </w:tr>
+      <w:tr>
+        <w:trPr>
+          <w:cnfStyle w:val="000000100000" w:firstRow="0" w:lastRow="0" w:firstColumn="0" w:lastColumn="0" w:oddVBand="0" w:evenVBand="0" w:oddHBand="1" w:evenHBand="0" w:firstRowFirstColumn="0" w:firstRowLastColumn="0" w:lastRowFirstColumn="0" w:lastRowLastColumn="0"/>
+        </w:trPr>
+        <w:tc>
+          <w:tcPr>
+            <w:cnfStyle w:val="001000000000" w:firstRow="0" w:lastRow="0" w:firstColumn="1" w:lastColumn="0" w:oddVBand="0" w:evenVBand="0" w:oddHBand="0" w:evenHBand="0" w:firstRowFirstColumn="0" w:firstRowLastColumn="0" w:lastRowFirstColumn="0" w:lastRowLastColumn="0"/>
+            <w:tcW w:w="2972" w:type="dxa"/>
+          </w:tcPr>
+          <w:p>
+            <w:pPr>
+              <w:jc w:val="center"/>
+              <w:rPr>
+                <w:lang w:val="en-US"/>
+              </w:rPr>
+            </w:pPr>
+            <w:r>
+              <w:t>Przed szyfrowaniem</w:t>
+            </w:r>
+          </w:p>
+        </w:tc>
+        <w:tc>
+          <w:tcPr>
+            <w:tcW w:w="3496" w:type="dxa"/>
+          </w:tcPr>
+          <w:p>
+            <w:pPr>
+              <w:jc w:val="center"/>
+              <w:cnfStyle w:val="000000100000" w:firstRow="0" w:lastRow="0" w:firstColumn="0" w:lastColumn="0" w:oddVBand="0" w:evenVBand="0" w:oddHBand="1" w:evenHBand="0" w:firstRowFirstColumn="0" w:firstRowLastColumn="0" w:lastRowFirstColumn="0" w:lastRowLastColumn="0"/>
+              <w:rPr>
+                <w:b/>
+                <w:bCs/>
+                <w:lang w:val="en-US"/>
+              </w:rPr>
+            </w:pPr>
+            <w:r>
+              <w:rPr>
+                <w:b/>
+                <w:bCs/>
+              </w:rPr>
+              <w:t>Po szyfrowaniu</w:t>
+            </w:r>
+          </w:p>
+        </w:tc>
+        <w:tc>
+          <w:tcPr>
+            <w:tcW w:w="2883" w:type="dxa"/>
+          </w:tcPr>
+          <w:p>
+            <w:pPr>
+              <w:jc w:val="center"/>
+              <w:cnfStyle w:val="000000100000" w:firstRow="0" w:lastRow="0" w:firstColumn="0" w:lastColumn="0" w:oddVBand="0" w:evenVBand="0" w:oddHBand="1" w:evenHBand="0" w:firstRowFirstColumn="0" w:firstRowLastColumn="0" w:lastRowFirstColumn="0" w:lastRowLastColumn="0"/>
+              <w:rPr>
+                <w:b/>
+                <w:bCs/>
+              </w:rPr>
+            </w:pPr>
+            <w:r>
+              <w:rPr>
+                <w:b/>
+                <w:bCs/>
+              </w:rPr>
+              <w:t>Po deszyfrowaniu</w:t>
+            </w:r>
+          </w:p>
+        </w:tc>
+      </w:tr>
+      <w:tr>
+        <w:tc>
+          <w:tcPr>
+            <w:cnfStyle w:val="001000000000" w:firstRow="0" w:lastRow="0" w:firstColumn="1" w:lastColumn="0" w:oddVBand="0" w:evenVBand="0" w:oddHBand="0" w:evenHBand="0" w:firstRowFirstColumn="0" w:firstRowLastColumn="0" w:lastRowFirstColumn="0" w:lastRowLastColumn="0"/>
+            <w:tcW w:w="2972" w:type="dxa"/>
+          </w:tcPr>
+          <w:p>
+            <w:pPr>
+              <w:rPr>
+                <w:b w:val="0"/>
+                <w:bCs w:val="0"/>
+                <w:lang w:val="en-US"/>
+              </w:rPr>
+            </w:pPr>
+            <w:r>
+              <w:rPr>
+                <w:color w:val="FF0000"/>
+                <w:lang w:val="en-US"/>
+              </w:rPr>
+              <w:t xml:space="preserve">FF D8 FF E0 00 10 4A 46 49 46 00 01 01 01 01 2C 01 2C 00 00 FF DB 00 43 00 06 04 05 06 05 04 06 06 05 06 07 07 06 08 0A 10 0A </w:t>
+            </w:r>
+            <w:proofErr w:type="spellStart"/>
+            <w:r>
+              <w:rPr>
+                <w:color w:val="FF0000"/>
+                <w:lang w:val="en-US"/>
+              </w:rPr>
+              <w:t>0A</w:t>
+            </w:r>
+            <w:proofErr w:type="spellEnd"/>
+            <w:r>
+              <w:rPr>
+                <w:color w:val="FF0000"/>
+                <w:lang w:val="en-US"/>
+              </w:rPr>
+              <w:t xml:space="preserve"> 09 09 0A 14 0E 0F 0C 10 17 14 18 18 17 14 16 16 1A 1D 25 1F</w:t>
+            </w:r>
+            <w:r>
+              <w:rPr>
+                <w:b w:val="0"/>
+                <w:bCs w:val="0"/>
+                <w:color w:val="FF0000"/>
+                <w:lang w:val="en-US"/>
+              </w:rPr>
+              <w:t xml:space="preserve"> </w:t>
+            </w:r>
+            <w:r>
+              <w:rPr>
+                <w:b w:val="0"/>
+                <w:bCs w:val="0"/>
+                <w:lang w:val="en-US"/>
+              </w:rPr>
+              <w:t>1A 1B 23 1C 16 16 20 2C 20 23 26 27 29 2A 29 19 1F 2D 30 2D 28 30 25 28</w:t>
+            </w:r>
+            <w:r>
+              <w:rPr>
+                <w:b w:val="0"/>
+                <w:bCs w:val="0"/>
+                <w:lang w:val="en-US"/>
+              </w:rPr>
+              <w:t xml:space="preserve"> …</w:t>
+            </w:r>
+          </w:p>
+          <w:p>
+            <w:pPr>
+              <w:rPr>
+                <w:lang w:val="en-US"/>
+              </w:rPr>
+            </w:pPr>
+          </w:p>
+          <w:p>
+            <w:pPr>
+              <w:rPr>
+                <w:b w:val="0"/>
+                <w:bCs w:val="0"/>
+                <w:lang w:val="en-US"/>
+              </w:rPr>
+            </w:pPr>
+          </w:p>
+          <w:p>
+            <w:pPr>
+              <w:rPr>
+                <w:b w:val="0"/>
+                <w:bCs w:val="0"/>
+                <w:lang w:val="en-US"/>
+              </w:rPr>
+            </w:pPr>
+          </w:p>
+        </w:tc>
+        <w:tc>
+          <w:tcPr>
+            <w:tcW w:w="3496" w:type="dxa"/>
+          </w:tcPr>
+          <w:p>
+            <w:pPr>
+              <w:cnfStyle w:val="000000000000" w:firstRow="0" w:lastRow="0" w:firstColumn="0" w:lastColumn="0" w:oddVBand="0" w:evenVBand="0" w:oddHBand="0" w:evenHBand="0" w:firstRowFirstColumn="0" w:firstRowLastColumn="0" w:lastRowFirstColumn="0" w:lastRowLastColumn="0"/>
+              <w:rPr>
+                <w:lang w:val="en-US"/>
+              </w:rPr>
+            </w:pPr>
+            <w:r>
+              <w:rPr>
+                <w:lang w:val="en-US"/>
+              </w:rPr>
+              <w:t>B1 D8 CC 49 F8 CC 25 9B 5B F5 4B 8F E6 F3 EB 10 B2 17 DB B9 35 C6 87 1D 20 7C 51 BA 70</w:t>
+            </w:r>
+          </w:p>
+          <w:p>
+            <w:pPr>
+              <w:cnfStyle w:val="000000000000" w:firstRow="0" w:lastRow="0" w:firstColumn="0" w:lastColumn="0" w:oddVBand="0" w:evenVBand="0" w:oddHBand="0" w:evenHBand="0" w:firstRowFirstColumn="0" w:firstRowLastColumn="0" w:lastRowFirstColumn="0" w:lastRowLastColumn="0"/>
+              <w:rPr>
+                <w:lang w:val="en-US"/>
+              </w:rPr>
+            </w:pPr>
+            <w:r>
+              <w:rPr>
+                <w:lang w:val="en-US"/>
+              </w:rPr>
+              <w:t>D0 A3 8A 7D 97 A3 BE D0 79 D6 0E 56 7F C3 A4 C4 8B 40 A0 2C 12 45 65 FD 82 6D 88 12 9B</w:t>
+            </w:r>
+          </w:p>
+          <w:p>
+            <w:pPr>
+              <w:cnfStyle w:val="000000000000" w:firstRow="0" w:lastRow="0" w:firstColumn="0" w:lastColumn="0" w:oddVBand="0" w:evenVBand="0" w:oddHBand="0" w:evenHBand="0" w:firstRowFirstColumn="0" w:firstRowLastColumn="0" w:lastRowFirstColumn="0" w:lastRowLastColumn="0"/>
+              <w:rPr>
+                <w:b/>
+                <w:bCs/>
+                <w:lang w:val="en-US"/>
+              </w:rPr>
+            </w:pPr>
+            <w:r>
+              <w:rPr>
+                <w:lang w:val="en-US"/>
+              </w:rPr>
+              <w:t>E9 8D 3A C0 96</w:t>
+            </w:r>
+            <w:r>
+              <w:rPr>
+                <w:b/>
+                <w:bCs/>
+                <w:lang w:val="en-US"/>
+              </w:rPr>
+              <w:t xml:space="preserve"> </w:t>
+            </w:r>
+            <w:r>
+              <w:rPr>
+                <w:lang w:val="en-US"/>
+              </w:rPr>
+              <w:t>58 CD CC 3B 6E FC 99 4B E5 C9 62 9E 06 34 E1 51 A0 43 69 3F 55 62 37 45</w:t>
+            </w:r>
+            <w:r>
+              <w:rPr>
+                <w:lang w:val="en-US"/>
+              </w:rPr>
+              <w:t xml:space="preserve"> … </w:t>
+            </w:r>
+          </w:p>
+        </w:tc>
+        <w:tc>
+          <w:tcPr>
+            <w:tcW w:w="2883" w:type="dxa"/>
+          </w:tcPr>
+          <w:p>
+            <w:pPr>
+              <w:cnfStyle w:val="000000000000" w:firstRow="0" w:lastRow="0" w:firstColumn="0" w:lastColumn="0" w:oddVBand="0" w:evenVBand="0" w:oddHBand="0" w:evenHBand="0" w:firstRowFirstColumn="0" w:firstRowLastColumn="0" w:lastRowFirstColumn="0" w:lastRowLastColumn="0"/>
+            </w:pPr>
+            <w:r>
+              <w:t xml:space="preserve">Uszkodzenie całego pliku (każda wartość została zmieniona, brak </w:t>
+            </w:r>
+            <w:r>
+              <w:t>wykrywalnych wzorców</w:t>
+            </w:r>
+            <w:r>
+              <w:t>)</w:t>
+            </w:r>
+          </w:p>
+        </w:tc>
+      </w:tr>
+    </w:tbl>
+    <w:p/>
+    <w:p>
+      <w:pPr>
+        <w:jc w:val="both"/>
+      </w:pPr>
+      <w:r>
+        <w:t xml:space="preserve">W kolejnym teście – polegającym na </w:t>
+      </w:r>
+      <w:r>
+        <w:rPr>
+          <w:b/>
+          <w:bCs/>
+        </w:rPr>
+        <w:t xml:space="preserve">fizycznym usunięciu jednego </w:t>
+      </w:r>
+      <w:proofErr w:type="spellStart"/>
+      <w:r>
+        <w:rPr>
+          <w:b/>
+          <w:bCs/>
+        </w:rPr>
+        <w:t>bajtu</w:t>
+      </w:r>
+      <w:proofErr w:type="spellEnd"/>
+      <w:r>
+        <w:rPr>
+          <w:b/>
+          <w:bCs/>
+        </w:rPr>
+        <w:t xml:space="preserve"> z szyfrogramu</w:t>
+      </w:r>
+      <w:r>
+        <w:t xml:space="preserve"> otrzymanego dla 1-megabajtowego pliku szyfrowanego kluczem 512-bitowym – efekt okazał się dramatycznie odmienny od prostego nadpisania wartości. Ponieważ szyfr blokowy (tu AES-512/CBC) oczekuje, że rozmiar szyfrogramu będzie dokładnym wielokrotnością długości bloku, skasowanie choćby jednego </w:t>
+      </w:r>
+      <w:proofErr w:type="spellStart"/>
+      <w:r>
+        <w:t>bajtu</w:t>
+      </w:r>
+      <w:proofErr w:type="spellEnd"/>
+      <w:r>
+        <w:t xml:space="preserve"> rozsuwa wszystkie kolejne bajty o jedną pozycję. W momencie odszyfrowania pierwszy blok jeszcze rozpada się na losowe dane (brak wyrównania + błędny wektor XOR), a od kolejnego bloku algorytm „myli się” przy każdej operacji: dekoduje po 16 bajtów, ale zawsze zaczynając o jeden bajt za wcześnie w porównaniu z oryginałem, więc żaden fragment nie pokrywa się z pierwotnymi granicami bloków. W rezultacie wszystkie dalsze bloki są XOR-</w:t>
+      </w:r>
+      <w:proofErr w:type="spellStart"/>
+      <w:r>
+        <w:t>owane</w:t>
+      </w:r>
+      <w:proofErr w:type="spellEnd"/>
+      <w:r>
+        <w:t xml:space="preserve"> z niewłaściwymi fragmentami poprzedniego szyfrogramu, co propaguje błąd w nieskończonej kaskadzie. Efekt widoczny w tabeli jest jednoznaczny: </w:t>
+      </w:r>
+      <w:r>
+        <w:rPr>
+          <w:b/>
+          <w:bCs/>
+        </w:rPr>
+        <w:t>cały plik po odszyfrowaniu staje się kompletnie bezużytecznym zbiorem losowych bajtów</w:t>
+      </w:r>
+      <w:r>
+        <w:t xml:space="preserve"> – nie zachowuje się ani nagłówek JPEG, ani późniejsza struktura, a w całej zawartości nie da się dostrzec żadnych powtarzalnych wzorców. Innymi słowy, o ile pojedyncza zmiana wartości w szyfrogramie psuła tylko jeden blok (plus pojedynczy bajt w następnym), o tyle fizyczne </w:t>
+      </w:r>
+      <w:r>
+        <w:rPr>
+          <w:b/>
+          <w:bCs/>
+        </w:rPr>
+        <w:t>skrócenie szyfrogramu o 1 bajt niszczy wszystko od miejsca usunięcia aż do końca pliku</w:t>
+      </w:r>
+      <w:r>
+        <w:t>, wyłączając z użytku całą wiadomość. To doskonale ilustruje, jak krytyczna dla poprawnego odszyfrowania jest nie tylko integralność wartości bajtów, lecz także zachowanie dokładnej długości i wyrównania danych w szyfrogramie.</w:t>
+      </w:r>
+    </w:p>
+    <w:p/>
     <w:p>
       <w:pPr>
         <w:pStyle w:val="Nagwek3"/>
@@ -4802,6 +6036,7 @@
           <w:bCs/>
           <w:color w:val="auto"/>
         </w:rPr>
+        <w:lastRenderedPageBreak/>
         <w:t>Usunąć kilka bajtów</w:t>
       </w:r>
     </w:p>
@@ -4876,25 +6111,132 @@
           <w:bCs/>
           <w:color w:val="auto"/>
         </w:rPr>
-        <w:t xml:space="preserve"> </w:t>
-      </w:r>
-      <w:r>
-        <w:rPr>
-          <w:b/>
-          <w:bCs/>
-          <w:color w:val="auto"/>
-        </w:rPr>
-        <w:t>Jak zmieniają się obserwowane parametry</w:t>
-      </w:r>
-      <w:r>
-        <w:rPr>
-          <w:b/>
-          <w:bCs/>
-          <w:color w:val="auto"/>
-        </w:rPr>
-        <w:t>?</w:t>
-      </w:r>
-    </w:p>
+        <w:t xml:space="preserve"> Jak zmieniają się obserwowane parametry?</w:t>
+      </w:r>
+    </w:p>
+    <w:p>
+      <w:pPr>
+        <w:spacing w:before="100" w:beforeAutospacing="1" w:after="100" w:afterAutospacing="1" w:line="240" w:lineRule="auto"/>
+        <w:jc w:val="both"/>
+        <w:rPr>
+          <w:rFonts w:asciiTheme="majorHAnsi" w:eastAsia="Times New Roman" w:hAnsiTheme="majorHAnsi" w:cs="Times New Roman"/>
+          <w:kern w:val="0"/>
+          <w:sz w:val="24"/>
+          <w:szCs w:val="24"/>
+          <w:lang w:eastAsia="pl-PL"/>
+          <w14:ligatures w14:val="none"/>
+        </w:rPr>
+      </w:pPr>
+      <w:r>
+        <w:rPr>
+          <w:rFonts w:asciiTheme="majorHAnsi" w:eastAsia="Times New Roman" w:hAnsiTheme="majorHAnsi" w:cs="Times New Roman"/>
+          <w:kern w:val="0"/>
+          <w:sz w:val="24"/>
+          <w:szCs w:val="24"/>
+          <w:lang w:eastAsia="pl-PL"/>
+          <w14:ligatures w14:val="none"/>
+        </w:rPr>
+        <w:t xml:space="preserve">W badaniu zmierzono, jak zmieniają się czasy szyfrowania i odszyfrowania, gdy pliki o rozmiarach 1 MB, 2 MB i 5 MB przetwarza się algorytmem RSA z kluczami 512, 1024 i 2048 bitów. Pomiary wykonane w </w:t>
+      </w:r>
+      <w:proofErr w:type="spellStart"/>
+      <w:r>
+        <w:rPr>
+          <w:rFonts w:asciiTheme="majorHAnsi" w:eastAsia="Times New Roman" w:hAnsiTheme="majorHAnsi" w:cs="Times New Roman"/>
+          <w:kern w:val="0"/>
+          <w:sz w:val="24"/>
+          <w:szCs w:val="24"/>
+          <w:lang w:eastAsia="pl-PL"/>
+          <w14:ligatures w14:val="none"/>
+        </w:rPr>
+        <w:t>CrypToolu</w:t>
+      </w:r>
+      <w:proofErr w:type="spellEnd"/>
+      <w:r>
+        <w:rPr>
+          <w:rFonts w:asciiTheme="majorHAnsi" w:eastAsia="Times New Roman" w:hAnsiTheme="majorHAnsi" w:cs="Times New Roman"/>
+          <w:kern w:val="0"/>
+          <w:sz w:val="24"/>
+          <w:szCs w:val="24"/>
+          <w:lang w:eastAsia="pl-PL"/>
+          <w14:ligatures w14:val="none"/>
+        </w:rPr>
+        <w:t xml:space="preserve"> pokazały, że czas rośnie liniowo wraz z wielkością pliku, ale prawie kwadratowo względem długości klucza: przy przejściu z 512 do 1024 bitów operacje zwalniają średnio blisko dwukrotnie, a z 1024 do 2048 bitów jeszcze raz o podobny współczynnik. Szczególnie widoczna jest asymetria – odszyfrowanie jest co najmniej piętnaście razy wolniejsze od szyfrowania przy 512 bitach i ponad czterdzieści razy wolniejsze przy 2048 bitach, co oznacza, że rozszyfrowanie pliku 5 MB kluczem 2048 bitów trwa już ponad dwie minuty. Dla kontrastu ten sam materiał zaszyfrowany AES-256 potrzebuje raptem kilku milisekund niezależnie od kierunku operacji, co czyni AES setki, a nawet tysiące razy szybszym od RSA i potwierdza praktykę stosowania RSA wyłącznie do wymiany klucza sesyjnego, a nie do szyfrowania właściwych danych.</w:t>
+      </w:r>
+    </w:p>
+    <w:p>
+      <w:pPr>
+        <w:spacing w:before="100" w:beforeAutospacing="1" w:after="100" w:afterAutospacing="1" w:line="240" w:lineRule="auto"/>
+        <w:jc w:val="both"/>
+        <w:rPr>
+          <w:rFonts w:asciiTheme="majorHAnsi" w:eastAsia="Times New Roman" w:hAnsiTheme="majorHAnsi" w:cs="Times New Roman"/>
+          <w:kern w:val="0"/>
+          <w:sz w:val="24"/>
+          <w:szCs w:val="24"/>
+          <w:lang w:eastAsia="pl-PL"/>
+          <w14:ligatures w14:val="none"/>
+        </w:rPr>
+      </w:pPr>
+      <w:r>
+        <w:rPr>
+          <w:rFonts w:asciiTheme="majorHAnsi" w:eastAsia="Times New Roman" w:hAnsiTheme="majorHAnsi" w:cs="Times New Roman"/>
+          <w:kern w:val="0"/>
+          <w:sz w:val="24"/>
+          <w:szCs w:val="24"/>
+          <w:lang w:eastAsia="pl-PL"/>
+          <w14:ligatures w14:val="none"/>
+        </w:rPr>
+        <w:t xml:space="preserve">Dalsza część eksperymentów dotyczyła integralności szyfrogramu RSA-512 w trybie CBC. Gdy w szyfrogramie nadpisano tylko jeden bajt, po odszyfrowaniu uszkodzony okazał się wyłącznie cały zmieniony blok (16 B) oraz pojedynczy bajt w kolejnym bloku, a reszta pliku pozostała nienaruszona. Jednak fizyczne usunięcie choćby jednego </w:t>
+      </w:r>
+      <w:proofErr w:type="spellStart"/>
+      <w:r>
+        <w:rPr>
+          <w:rFonts w:asciiTheme="majorHAnsi" w:eastAsia="Times New Roman" w:hAnsiTheme="majorHAnsi" w:cs="Times New Roman"/>
+          <w:kern w:val="0"/>
+          <w:sz w:val="24"/>
+          <w:szCs w:val="24"/>
+          <w:lang w:eastAsia="pl-PL"/>
+          <w14:ligatures w14:val="none"/>
+        </w:rPr>
+        <w:t>bajtu</w:t>
+      </w:r>
+      <w:proofErr w:type="spellEnd"/>
+      <w:r>
+        <w:rPr>
+          <w:rFonts w:asciiTheme="majorHAnsi" w:eastAsia="Times New Roman" w:hAnsiTheme="majorHAnsi" w:cs="Times New Roman"/>
+          <w:kern w:val="0"/>
+          <w:sz w:val="24"/>
+          <w:szCs w:val="24"/>
+          <w:lang w:eastAsia="pl-PL"/>
+          <w14:ligatures w14:val="none"/>
+        </w:rPr>
+        <w:t xml:space="preserve"> powodowało całkowitą utratę synchronizacji bloków, przez co od miejsca skasowania aż do końca pliku odszyfrowany tekst stawał się losowym zbiorem bajtów; wycinanie większych fragmentów (512, 1024 lub 2048 B) skutkowało dodatkowo błędem weryfikacji </w:t>
+      </w:r>
+      <w:proofErr w:type="spellStart"/>
+      <w:r>
+        <w:rPr>
+          <w:rFonts w:asciiTheme="majorHAnsi" w:eastAsia="Times New Roman" w:hAnsiTheme="majorHAnsi" w:cs="Times New Roman"/>
+          <w:kern w:val="0"/>
+          <w:sz w:val="24"/>
+          <w:szCs w:val="24"/>
+          <w:lang w:eastAsia="pl-PL"/>
+          <w14:ligatures w14:val="none"/>
+        </w:rPr>
+        <w:t>paddingu</w:t>
+      </w:r>
+      <w:proofErr w:type="spellEnd"/>
+      <w:r>
+        <w:rPr>
+          <w:rFonts w:asciiTheme="majorHAnsi" w:eastAsia="Times New Roman" w:hAnsiTheme="majorHAnsi" w:cs="Times New Roman"/>
+          <w:kern w:val="0"/>
+          <w:sz w:val="24"/>
+          <w:szCs w:val="24"/>
+          <w:lang w:eastAsia="pl-PL"/>
+          <w14:ligatures w14:val="none"/>
+        </w:rPr>
+        <w:t xml:space="preserve"> i całkowitym zniszczeniem danych. Ostateczny wniosek z badań jest więc podwójny: wydajnościowo RSA z długimi kluczami nie nadaje się do obsługi plików o wielomegabajtowych rozmiarach, a pod względem integralności w trybie CBC potrafi lokalnie wyłapać jednorazowe przekłamania, lecz staje się zupełnie bezradny wobec utraty bajtów lub całych bloków, co przekłada się na nieodwracalne uszkodzenie szyfrowanego materiału.</w:t>
+      </w:r>
+    </w:p>
+    <w:p/>
     <w:p>
       <w:pPr>
         <w:pStyle w:val="Nagwek2"/>
@@ -4922,50 +6264,1300 @@
           <w:bCs/>
           <w:color w:val="auto"/>
         </w:rPr>
+        <w:t xml:space="preserve"> W jaki sposób można wykorzystać narzędzia analizy tekstu dostępne w </w:t>
+      </w:r>
+      <w:proofErr w:type="spellStart"/>
+      <w:r>
+        <w:rPr>
+          <w:b/>
+          <w:bCs/>
+          <w:color w:val="auto"/>
+        </w:rPr>
+        <w:t>CrypTool</w:t>
+      </w:r>
+      <w:proofErr w:type="spellEnd"/>
+      <w:r>
+        <w:rPr>
+          <w:b/>
+          <w:bCs/>
+          <w:color w:val="auto"/>
+        </w:rPr>
+        <w:t xml:space="preserve"> do określenia algorytmu szyfrowania dla danego zaszyfrowanego tekstu?</w:t>
+      </w:r>
+    </w:p>
+    <w:p>
+      <w:pPr>
+        <w:jc w:val="both"/>
+        <w:rPr>
+          <w:rFonts w:asciiTheme="majorHAnsi" w:hAnsiTheme="majorHAnsi"/>
+        </w:rPr>
+      </w:pPr>
+      <w:r>
+        <w:rPr>
+          <w:rFonts w:asciiTheme="majorHAnsi" w:hAnsiTheme="majorHAnsi"/>
+        </w:rPr>
+        <w:t xml:space="preserve">Aby rozpoznać, jakim algorytmem (i z jakim trybem pracy) zaszyfrowano nieznany tekst, </w:t>
+      </w:r>
+      <w:proofErr w:type="spellStart"/>
+      <w:r>
+        <w:rPr>
+          <w:rFonts w:asciiTheme="majorHAnsi" w:hAnsiTheme="majorHAnsi"/>
+        </w:rPr>
+        <w:t>CrypTool</w:t>
+      </w:r>
+      <w:proofErr w:type="spellEnd"/>
+      <w:r>
+        <w:rPr>
+          <w:rFonts w:asciiTheme="majorHAnsi" w:hAnsiTheme="majorHAnsi"/>
+        </w:rPr>
+        <w:t xml:space="preserve"> — zarówno w wersji 1, jak i w CT-2 — udostępnia zestaw automatów i testów statystycznych, które krok po kroku „podpowiadają” cechy charakterystyczne szyfru. Typowy tok postępowania wygląda następująco:</w:t>
+      </w:r>
+    </w:p>
+    <w:p>
+      <w:pPr>
+        <w:jc w:val="both"/>
+        <w:rPr>
+          <w:rFonts w:asciiTheme="majorHAnsi" w:hAnsiTheme="majorHAnsi"/>
+        </w:rPr>
+      </w:pPr>
+      <w:r>
+        <w:rPr>
+          <w:rFonts w:asciiTheme="majorHAnsi" w:hAnsiTheme="majorHAnsi"/>
+          <w:b/>
+          <w:bCs/>
+        </w:rPr>
+        <w:t>Wczytanie i wstępne oczyszczenie szyfrogramu</w:t>
+      </w:r>
+    </w:p>
+    <w:p>
+      <w:pPr>
+        <w:numPr>
+          <w:ilvl w:val="1"/>
+          <w:numId w:val="5"/>
+        </w:numPr>
+        <w:jc w:val="both"/>
+        <w:rPr>
+          <w:rFonts w:asciiTheme="majorHAnsi" w:hAnsiTheme="majorHAnsi"/>
+        </w:rPr>
+      </w:pPr>
+      <w:r>
+        <w:rPr>
+          <w:rFonts w:asciiTheme="majorHAnsi" w:hAnsiTheme="majorHAnsi"/>
+        </w:rPr>
+        <w:t xml:space="preserve">Kopiujemy ciąg bajtów/znaków do okna </w:t>
+      </w:r>
+      <w:r>
+        <w:rPr>
+          <w:rFonts w:asciiTheme="majorHAnsi" w:hAnsiTheme="majorHAnsi"/>
+          <w:b/>
+          <w:bCs/>
+        </w:rPr>
+        <w:t>Input</w:t>
+      </w:r>
+      <w:r>
+        <w:rPr>
+          <w:rFonts w:asciiTheme="majorHAnsi" w:hAnsiTheme="majorHAnsi"/>
+        </w:rPr>
+        <w:t xml:space="preserve"> → przy plikach binarnych wybieramy wyświetlanie w formacie </w:t>
+      </w:r>
+      <w:proofErr w:type="spellStart"/>
+      <w:r>
+        <w:rPr>
+          <w:rFonts w:asciiTheme="majorHAnsi" w:hAnsiTheme="majorHAnsi"/>
+        </w:rPr>
+        <w:t>Hex</w:t>
+      </w:r>
+      <w:proofErr w:type="spellEnd"/>
+      <w:r>
+        <w:rPr>
+          <w:rFonts w:asciiTheme="majorHAnsi" w:hAnsiTheme="majorHAnsi"/>
+        </w:rPr>
+        <w:t>/</w:t>
+      </w:r>
+      <w:proofErr w:type="spellStart"/>
+      <w:r>
+        <w:rPr>
+          <w:rFonts w:asciiTheme="majorHAnsi" w:hAnsiTheme="majorHAnsi"/>
+        </w:rPr>
+        <w:t>Byte</w:t>
+      </w:r>
+      <w:proofErr w:type="spellEnd"/>
+      <w:r>
+        <w:rPr>
+          <w:rFonts w:asciiTheme="majorHAnsi" w:hAnsiTheme="majorHAnsi"/>
+        </w:rPr>
+        <w:t>.</w:t>
+      </w:r>
+    </w:p>
+    <w:p>
+      <w:pPr>
+        <w:numPr>
+          <w:ilvl w:val="1"/>
+          <w:numId w:val="5"/>
+        </w:numPr>
+        <w:jc w:val="both"/>
+        <w:rPr>
+          <w:rFonts w:asciiTheme="majorHAnsi" w:hAnsiTheme="majorHAnsi"/>
+        </w:rPr>
+      </w:pPr>
+      <w:r>
+        <w:rPr>
+          <w:rFonts w:asciiTheme="majorHAnsi" w:hAnsiTheme="majorHAnsi"/>
+        </w:rPr>
+        <w:t>Usuwamy znaki nie-alfabetyczne (spacje, EOL) lub – przy danych binarnych – pozostawiamy surowy strumień bajtów.</w:t>
+      </w:r>
+    </w:p>
+    <w:p>
+      <w:pPr>
+        <w:jc w:val="both"/>
+        <w:rPr>
+          <w:rFonts w:asciiTheme="majorHAnsi" w:hAnsiTheme="majorHAnsi"/>
+          <w:lang w:val="en-US"/>
+        </w:rPr>
+      </w:pPr>
+      <w:proofErr w:type="spellStart"/>
+      <w:r>
+        <w:rPr>
+          <w:rFonts w:asciiTheme="majorHAnsi" w:hAnsiTheme="majorHAnsi"/>
+          <w:b/>
+          <w:bCs/>
+          <w:lang w:val="en-US"/>
+        </w:rPr>
+        <w:lastRenderedPageBreak/>
+        <w:t>Uruchomienie</w:t>
+      </w:r>
+      <w:proofErr w:type="spellEnd"/>
+      <w:r>
+        <w:rPr>
+          <w:rFonts w:asciiTheme="majorHAnsi" w:hAnsiTheme="majorHAnsi"/>
+          <w:b/>
+          <w:bCs/>
+          <w:lang w:val="en-US"/>
+        </w:rPr>
+        <w:t xml:space="preserve"> Kreatora „Determine Cipher” (CT-1: </w:t>
+      </w:r>
+      <w:r>
+        <w:rPr>
+          <w:rFonts w:asciiTheme="majorHAnsi" w:hAnsiTheme="majorHAnsi"/>
+          <w:b/>
+          <w:bCs/>
+          <w:i/>
+          <w:iCs/>
+          <w:lang w:val="en-US"/>
+        </w:rPr>
+        <w:t xml:space="preserve">Analysis </w:t>
+      </w:r>
+      <w:r>
+        <w:rPr>
+          <w:rFonts w:ascii="Cambria Math" w:hAnsi="Cambria Math" w:cs="Cambria Math"/>
+          <w:b/>
+          <w:bCs/>
+          <w:i/>
+          <w:iCs/>
+          <w:lang w:val="en-US"/>
+        </w:rPr>
+        <w:t>▸</w:t>
+      </w:r>
+      <w:r>
+        <w:rPr>
+          <w:rFonts w:asciiTheme="majorHAnsi" w:hAnsiTheme="majorHAnsi"/>
+          <w:b/>
+          <w:bCs/>
+          <w:i/>
+          <w:iCs/>
+          <w:lang w:val="en-US"/>
+        </w:rPr>
+        <w:t xml:space="preserve"> Text analysis </w:t>
+      </w:r>
+      <w:r>
+        <w:rPr>
+          <w:rFonts w:ascii="Cambria Math" w:hAnsi="Cambria Math" w:cs="Cambria Math"/>
+          <w:b/>
+          <w:bCs/>
+          <w:i/>
+          <w:iCs/>
+          <w:lang w:val="en-US"/>
+        </w:rPr>
+        <w:t>▸</w:t>
+      </w:r>
+      <w:r>
+        <w:rPr>
+          <w:rFonts w:asciiTheme="majorHAnsi" w:hAnsiTheme="majorHAnsi"/>
+          <w:b/>
+          <w:bCs/>
+          <w:i/>
+          <w:iCs/>
+          <w:lang w:val="en-US"/>
+        </w:rPr>
+        <w:t xml:space="preserve"> Determine cipher type</w:t>
+      </w:r>
+      <w:r>
+        <w:rPr>
+          <w:rFonts w:asciiTheme="majorHAnsi" w:hAnsiTheme="majorHAnsi"/>
+          <w:b/>
+          <w:bCs/>
+          <w:lang w:val="en-US"/>
+        </w:rPr>
+        <w:t xml:space="preserve">, CT-2: </w:t>
+      </w:r>
+      <w:r>
+        <w:rPr>
+          <w:rFonts w:asciiTheme="majorHAnsi" w:hAnsiTheme="majorHAnsi"/>
+          <w:b/>
+          <w:bCs/>
+          <w:i/>
+          <w:iCs/>
+          <w:lang w:val="en-US"/>
+        </w:rPr>
+        <w:t xml:space="preserve">Start Center </w:t>
+      </w:r>
+      <w:r>
+        <w:rPr>
+          <w:rFonts w:ascii="Cambria Math" w:hAnsi="Cambria Math" w:cs="Cambria Math"/>
+          <w:b/>
+          <w:bCs/>
+          <w:i/>
+          <w:iCs/>
+          <w:lang w:val="en-US"/>
+        </w:rPr>
+        <w:t>▸</w:t>
+      </w:r>
+      <w:r>
+        <w:rPr>
+          <w:rFonts w:asciiTheme="majorHAnsi" w:hAnsiTheme="majorHAnsi"/>
+          <w:b/>
+          <w:bCs/>
+          <w:i/>
+          <w:iCs/>
+          <w:lang w:val="en-US"/>
+        </w:rPr>
+        <w:t xml:space="preserve"> Crypto analysis </w:t>
+      </w:r>
+      <w:r>
+        <w:rPr>
+          <w:rFonts w:ascii="Cambria Math" w:hAnsi="Cambria Math" w:cs="Cambria Math"/>
+          <w:b/>
+          <w:bCs/>
+          <w:i/>
+          <w:iCs/>
+          <w:lang w:val="en-US"/>
+        </w:rPr>
+        <w:t>▸</w:t>
+      </w:r>
+      <w:r>
+        <w:rPr>
+          <w:rFonts w:asciiTheme="majorHAnsi" w:hAnsiTheme="majorHAnsi"/>
+          <w:b/>
+          <w:bCs/>
+          <w:i/>
+          <w:iCs/>
+          <w:lang w:val="en-US"/>
+        </w:rPr>
+        <w:t xml:space="preserve"> Cipher identifier</w:t>
+      </w:r>
+      <w:r>
+        <w:rPr>
+          <w:rFonts w:asciiTheme="majorHAnsi" w:hAnsiTheme="majorHAnsi"/>
+          <w:b/>
+          <w:bCs/>
+          <w:lang w:val="en-US"/>
+        </w:rPr>
+        <w:t>)</w:t>
+      </w:r>
+    </w:p>
+    <w:p>
+      <w:pPr>
+        <w:numPr>
+          <w:ilvl w:val="1"/>
+          <w:numId w:val="5"/>
+        </w:numPr>
+        <w:jc w:val="both"/>
+        <w:rPr>
+          <w:rFonts w:asciiTheme="majorHAnsi" w:hAnsiTheme="majorHAnsi"/>
+        </w:rPr>
+      </w:pPr>
+      <w:r>
+        <w:rPr>
+          <w:rFonts w:asciiTheme="majorHAnsi" w:hAnsiTheme="majorHAnsi"/>
+        </w:rPr>
+        <w:t xml:space="preserve">Kreator przebiega sekwencyjnie: mierzy </w:t>
+      </w:r>
+      <w:r>
+        <w:rPr>
+          <w:rFonts w:asciiTheme="majorHAnsi" w:hAnsiTheme="majorHAnsi"/>
+          <w:b/>
+          <w:bCs/>
+        </w:rPr>
+        <w:t>częstość znaków</w:t>
+      </w:r>
+      <w:r>
+        <w:rPr>
+          <w:rFonts w:asciiTheme="majorHAnsi" w:hAnsiTheme="majorHAnsi"/>
+        </w:rPr>
+        <w:t xml:space="preserve">, </w:t>
+      </w:r>
+      <w:r>
+        <w:rPr>
+          <w:rFonts w:asciiTheme="majorHAnsi" w:hAnsiTheme="majorHAnsi"/>
+          <w:b/>
+          <w:bCs/>
+        </w:rPr>
+        <w:t xml:space="preserve">index of </w:t>
+      </w:r>
+      <w:proofErr w:type="spellStart"/>
+      <w:r>
+        <w:rPr>
+          <w:rFonts w:asciiTheme="majorHAnsi" w:hAnsiTheme="majorHAnsi"/>
+          <w:b/>
+          <w:bCs/>
+        </w:rPr>
+        <w:t>coincidence</w:t>
+      </w:r>
+      <w:proofErr w:type="spellEnd"/>
+      <w:r>
+        <w:rPr>
+          <w:rFonts w:asciiTheme="majorHAnsi" w:hAnsiTheme="majorHAnsi"/>
+          <w:b/>
+          <w:bCs/>
+        </w:rPr>
+        <w:t xml:space="preserve"> (IC)</w:t>
+      </w:r>
+      <w:r>
+        <w:rPr>
+          <w:rFonts w:asciiTheme="majorHAnsi" w:hAnsiTheme="majorHAnsi"/>
+        </w:rPr>
+        <w:t xml:space="preserve">, </w:t>
+      </w:r>
+      <w:r>
+        <w:rPr>
+          <w:rFonts w:asciiTheme="majorHAnsi" w:hAnsiTheme="majorHAnsi"/>
+          <w:b/>
+          <w:bCs/>
+        </w:rPr>
+        <w:t>entropię</w:t>
+      </w:r>
+      <w:r>
+        <w:rPr>
+          <w:rFonts w:asciiTheme="majorHAnsi" w:hAnsiTheme="majorHAnsi"/>
+        </w:rPr>
+        <w:t>, korelacje n-gramów, a dla danych binarnych – histogram 256 bajtów.</w:t>
+      </w:r>
+    </w:p>
+    <w:p>
+      <w:pPr>
+        <w:numPr>
+          <w:ilvl w:val="1"/>
+          <w:numId w:val="5"/>
+        </w:numPr>
+        <w:jc w:val="both"/>
+        <w:rPr>
+          <w:rFonts w:asciiTheme="majorHAnsi" w:hAnsiTheme="majorHAnsi"/>
+        </w:rPr>
+      </w:pPr>
+      <w:r>
+        <w:rPr>
+          <w:rFonts w:asciiTheme="majorHAnsi" w:hAnsiTheme="majorHAnsi"/>
+        </w:rPr>
+        <w:t>Wyniki porównuje z wbudowaną bazą charakterystyk kilkudziesięciu klasycznych szyfrów (</w:t>
+      </w:r>
+      <w:proofErr w:type="spellStart"/>
+      <w:r>
+        <w:rPr>
+          <w:rFonts w:asciiTheme="majorHAnsi" w:hAnsiTheme="majorHAnsi"/>
+        </w:rPr>
+        <w:t>Caesar</w:t>
+      </w:r>
+      <w:proofErr w:type="spellEnd"/>
+      <w:r>
+        <w:rPr>
+          <w:rFonts w:asciiTheme="majorHAnsi" w:hAnsiTheme="majorHAnsi"/>
+        </w:rPr>
+        <w:t xml:space="preserve">, </w:t>
+      </w:r>
+      <w:proofErr w:type="spellStart"/>
+      <w:r>
+        <w:rPr>
+          <w:rFonts w:asciiTheme="majorHAnsi" w:hAnsiTheme="majorHAnsi"/>
+        </w:rPr>
+        <w:t>Vigenère</w:t>
+      </w:r>
+      <w:proofErr w:type="spellEnd"/>
+      <w:r>
+        <w:rPr>
+          <w:rFonts w:asciiTheme="majorHAnsi" w:hAnsiTheme="majorHAnsi"/>
+        </w:rPr>
+        <w:t xml:space="preserve">, </w:t>
+      </w:r>
+      <w:proofErr w:type="spellStart"/>
+      <w:r>
+        <w:rPr>
+          <w:rFonts w:asciiTheme="majorHAnsi" w:hAnsiTheme="majorHAnsi"/>
+        </w:rPr>
+        <w:t>Playfair</w:t>
+      </w:r>
+      <w:proofErr w:type="spellEnd"/>
+      <w:r>
+        <w:rPr>
+          <w:rFonts w:asciiTheme="majorHAnsi" w:hAnsiTheme="majorHAnsi"/>
+        </w:rPr>
+        <w:t>, Hill, transpozycje, ADFGX …) i grupuje je według prawdopodobieństwa.</w:t>
+      </w:r>
+    </w:p>
+    <w:p>
+      <w:pPr>
+        <w:numPr>
+          <w:ilvl w:val="1"/>
+          <w:numId w:val="5"/>
+        </w:numPr>
+        <w:jc w:val="both"/>
+        <w:rPr>
+          <w:rFonts w:asciiTheme="majorHAnsi" w:hAnsiTheme="majorHAnsi"/>
+        </w:rPr>
+      </w:pPr>
+      <w:r>
+        <w:rPr>
+          <w:rFonts w:asciiTheme="majorHAnsi" w:hAnsiTheme="majorHAnsi"/>
+        </w:rPr>
+        <w:t xml:space="preserve">Już na tym etapie z reguły otrzymujemy decyzję „klasyczny </w:t>
+      </w:r>
+      <w:proofErr w:type="spellStart"/>
+      <w:r>
+        <w:rPr>
+          <w:rFonts w:asciiTheme="majorHAnsi" w:hAnsiTheme="majorHAnsi"/>
+        </w:rPr>
+        <w:t>monoalfabetyczny</w:t>
+      </w:r>
+      <w:proofErr w:type="spellEnd"/>
+      <w:r>
+        <w:rPr>
+          <w:rFonts w:asciiTheme="majorHAnsi" w:hAnsiTheme="majorHAnsi"/>
+        </w:rPr>
+        <w:t xml:space="preserve">”, „klasyczny </w:t>
+      </w:r>
+      <w:proofErr w:type="spellStart"/>
+      <w:r>
+        <w:rPr>
+          <w:rFonts w:asciiTheme="majorHAnsi" w:hAnsiTheme="majorHAnsi"/>
+        </w:rPr>
+        <w:t>polialfabetyczny</w:t>
+      </w:r>
+      <w:proofErr w:type="spellEnd"/>
+      <w:r>
+        <w:rPr>
+          <w:rFonts w:asciiTheme="majorHAnsi" w:hAnsiTheme="majorHAnsi"/>
+        </w:rPr>
+        <w:t>” lub „nowoczesny szyfr blokowy/strumieniowy”.</w:t>
+      </w:r>
+    </w:p>
+    <w:p>
+      <w:pPr>
+        <w:jc w:val="both"/>
+        <w:rPr>
+          <w:rFonts w:asciiTheme="majorHAnsi" w:hAnsiTheme="majorHAnsi"/>
+        </w:rPr>
+      </w:pPr>
+      <w:r>
+        <w:rPr>
+          <w:rFonts w:asciiTheme="majorHAnsi" w:hAnsiTheme="majorHAnsi"/>
+          <w:b/>
+          <w:bCs/>
+        </w:rPr>
+        <w:t>Analiza ręczna częstotliwości i IC (detektor „</w:t>
+      </w:r>
+      <w:proofErr w:type="spellStart"/>
+      <w:r>
+        <w:rPr>
+          <w:rFonts w:asciiTheme="majorHAnsi" w:hAnsiTheme="majorHAnsi"/>
+          <w:b/>
+          <w:bCs/>
+        </w:rPr>
+        <w:t>Classical</w:t>
+      </w:r>
+      <w:proofErr w:type="spellEnd"/>
+      <w:r>
+        <w:rPr>
+          <w:rFonts w:asciiTheme="majorHAnsi" w:hAnsiTheme="majorHAnsi"/>
+          <w:b/>
+          <w:bCs/>
+        </w:rPr>
         <w:t xml:space="preserve"> </w:t>
       </w:r>
-      <w:r>
-        <w:rPr>
-          <w:b/>
-          <w:bCs/>
-          <w:color w:val="auto"/>
-        </w:rPr>
-        <w:t xml:space="preserve">W jaki sposób można wykorzystać narzędzia analizy tekstu dostępne w </w:t>
-      </w:r>
       <w:proofErr w:type="spellStart"/>
       <w:r>
         <w:rPr>
-          <w:b/>
-          <w:bCs/>
-          <w:color w:val="auto"/>
+          <w:rFonts w:asciiTheme="majorHAnsi" w:hAnsiTheme="majorHAnsi"/>
+          <w:b/>
+          <w:bCs/>
+        </w:rPr>
+        <w:t>Tests</w:t>
+      </w:r>
+      <w:proofErr w:type="spellEnd"/>
+      <w:r>
+        <w:rPr>
+          <w:rFonts w:asciiTheme="majorHAnsi" w:hAnsiTheme="majorHAnsi"/>
+          <w:b/>
+          <w:bCs/>
+        </w:rPr>
+        <w:t>”)</w:t>
+      </w:r>
+    </w:p>
+    <w:p>
+      <w:pPr>
+        <w:numPr>
+          <w:ilvl w:val="1"/>
+          <w:numId w:val="5"/>
+        </w:numPr>
+        <w:jc w:val="both"/>
+        <w:rPr>
+          <w:rFonts w:asciiTheme="majorHAnsi" w:hAnsiTheme="majorHAnsi"/>
+        </w:rPr>
+      </w:pPr>
+      <w:r>
+        <w:rPr>
+          <w:rFonts w:asciiTheme="majorHAnsi" w:hAnsiTheme="majorHAnsi"/>
+          <w:b/>
+          <w:bCs/>
+        </w:rPr>
+        <w:t>Wysoki IC (≈ 0,065) + nieregularny wykres liter</w:t>
+      </w:r>
+      <w:r>
+        <w:rPr>
+          <w:rFonts w:asciiTheme="majorHAnsi" w:hAnsiTheme="majorHAnsi"/>
+        </w:rPr>
+        <w:t xml:space="preserve"> → wskazuje na proste podstawienie (np. </w:t>
+      </w:r>
+      <w:proofErr w:type="spellStart"/>
+      <w:r>
+        <w:rPr>
+          <w:rFonts w:asciiTheme="majorHAnsi" w:hAnsiTheme="majorHAnsi"/>
+        </w:rPr>
+        <w:t>Caesar</w:t>
+      </w:r>
+      <w:proofErr w:type="spellEnd"/>
+      <w:r>
+        <w:rPr>
+          <w:rFonts w:asciiTheme="majorHAnsi" w:hAnsiTheme="majorHAnsi"/>
+        </w:rPr>
+        <w:t>).</w:t>
+      </w:r>
+    </w:p>
+    <w:p>
+      <w:pPr>
+        <w:numPr>
+          <w:ilvl w:val="1"/>
+          <w:numId w:val="5"/>
+        </w:numPr>
+        <w:jc w:val="both"/>
+        <w:rPr>
+          <w:rFonts w:asciiTheme="majorHAnsi" w:hAnsiTheme="majorHAnsi"/>
+        </w:rPr>
+      </w:pPr>
+      <w:r>
+        <w:rPr>
+          <w:rFonts w:asciiTheme="majorHAnsi" w:hAnsiTheme="majorHAnsi"/>
+          <w:b/>
+          <w:bCs/>
+        </w:rPr>
+        <w:t>IC w pobliżu 0,038 (angielski losowy) + fluktuacje co n-ty znak</w:t>
+      </w:r>
+      <w:r>
+        <w:rPr>
+          <w:rFonts w:asciiTheme="majorHAnsi" w:hAnsiTheme="majorHAnsi"/>
+        </w:rPr>
+        <w:t xml:space="preserve"> → typowy trop na szyfr </w:t>
+      </w:r>
+      <w:proofErr w:type="spellStart"/>
+      <w:r>
+        <w:rPr>
+          <w:rFonts w:asciiTheme="majorHAnsi" w:hAnsiTheme="majorHAnsi"/>
+        </w:rPr>
+        <w:t>polialfabetyczny</w:t>
+      </w:r>
+      <w:proofErr w:type="spellEnd"/>
+      <w:r>
+        <w:rPr>
+          <w:rFonts w:asciiTheme="majorHAnsi" w:hAnsiTheme="majorHAnsi"/>
+        </w:rPr>
+        <w:t xml:space="preserve"> (</w:t>
+      </w:r>
+      <w:proofErr w:type="spellStart"/>
+      <w:r>
+        <w:rPr>
+          <w:rFonts w:asciiTheme="majorHAnsi" w:hAnsiTheme="majorHAnsi"/>
+        </w:rPr>
+        <w:t>Vigenère</w:t>
+      </w:r>
+      <w:proofErr w:type="spellEnd"/>
+      <w:r>
+        <w:rPr>
+          <w:rFonts w:asciiTheme="majorHAnsi" w:hAnsiTheme="majorHAnsi"/>
+        </w:rPr>
+        <w:t xml:space="preserve">, </w:t>
+      </w:r>
+      <w:proofErr w:type="spellStart"/>
+      <w:r>
+        <w:rPr>
+          <w:rFonts w:asciiTheme="majorHAnsi" w:hAnsiTheme="majorHAnsi"/>
+        </w:rPr>
+        <w:t>Porta</w:t>
+      </w:r>
+      <w:proofErr w:type="spellEnd"/>
+      <w:r>
+        <w:rPr>
+          <w:rFonts w:asciiTheme="majorHAnsi" w:hAnsiTheme="majorHAnsi"/>
+        </w:rPr>
+        <w:t>).</w:t>
+      </w:r>
+    </w:p>
+    <w:p>
+      <w:pPr>
+        <w:numPr>
+          <w:ilvl w:val="1"/>
+          <w:numId w:val="5"/>
+        </w:numPr>
+        <w:jc w:val="both"/>
+        <w:rPr>
+          <w:rFonts w:asciiTheme="majorHAnsi" w:hAnsiTheme="majorHAnsi"/>
+        </w:rPr>
+      </w:pPr>
+      <w:r>
+        <w:rPr>
+          <w:rFonts w:asciiTheme="majorHAnsi" w:hAnsiTheme="majorHAnsi"/>
+          <w:b/>
+          <w:bCs/>
+        </w:rPr>
+        <w:t>IC ≈ 0,038 i idealnie płaski rozkład liter/bajtów</w:t>
+      </w:r>
+      <w:r>
+        <w:rPr>
+          <w:rFonts w:asciiTheme="majorHAnsi" w:hAnsiTheme="majorHAnsi"/>
+        </w:rPr>
+        <w:t xml:space="preserve"> → dane przypominają szyfr nowoczesny (AES, DES, Serpent …) lub strumieniowy (RC4, Salsa20).</w:t>
+      </w:r>
+    </w:p>
+    <w:p>
+      <w:pPr>
+        <w:jc w:val="both"/>
+        <w:rPr>
+          <w:rFonts w:asciiTheme="majorHAnsi" w:hAnsiTheme="majorHAnsi"/>
+        </w:rPr>
+      </w:pPr>
+      <w:r>
+        <w:rPr>
+          <w:rFonts w:asciiTheme="majorHAnsi" w:hAnsiTheme="majorHAnsi"/>
+          <w:b/>
+          <w:bCs/>
+        </w:rPr>
+        <w:t>Testy długości i korelacji (</w:t>
+      </w:r>
+      <w:proofErr w:type="spellStart"/>
+      <w:r>
+        <w:rPr>
+          <w:rFonts w:asciiTheme="majorHAnsi" w:hAnsiTheme="majorHAnsi"/>
+          <w:b/>
+          <w:bCs/>
+        </w:rPr>
+        <w:t>Kasiski</w:t>
+      </w:r>
+      <w:proofErr w:type="spellEnd"/>
+      <w:r>
+        <w:rPr>
+          <w:rFonts w:asciiTheme="majorHAnsi" w:hAnsiTheme="majorHAnsi"/>
+          <w:b/>
+          <w:bCs/>
+        </w:rPr>
+        <w:t>, Friedman, Auto-</w:t>
+      </w:r>
+      <w:proofErr w:type="spellStart"/>
+      <w:r>
+        <w:rPr>
+          <w:rFonts w:asciiTheme="majorHAnsi" w:hAnsiTheme="majorHAnsi"/>
+          <w:b/>
+          <w:bCs/>
+        </w:rPr>
+        <w:t>Correlation</w:t>
+      </w:r>
+      <w:proofErr w:type="spellEnd"/>
+      <w:r>
+        <w:rPr>
+          <w:rFonts w:asciiTheme="majorHAnsi" w:hAnsiTheme="majorHAnsi"/>
+          <w:b/>
+          <w:bCs/>
+        </w:rPr>
+        <w:t>)</w:t>
+      </w:r>
+    </w:p>
+    <w:p>
+      <w:pPr>
+        <w:numPr>
+          <w:ilvl w:val="1"/>
+          <w:numId w:val="5"/>
+        </w:numPr>
+        <w:jc w:val="both"/>
+        <w:rPr>
+          <w:rFonts w:asciiTheme="majorHAnsi" w:hAnsiTheme="majorHAnsi"/>
+        </w:rPr>
+      </w:pPr>
+      <w:r>
+        <w:rPr>
+          <w:rFonts w:asciiTheme="majorHAnsi" w:hAnsiTheme="majorHAnsi"/>
+        </w:rPr>
+        <w:t xml:space="preserve">Klikamy </w:t>
+      </w:r>
+      <w:proofErr w:type="spellStart"/>
+      <w:r>
+        <w:rPr>
+          <w:rFonts w:asciiTheme="majorHAnsi" w:hAnsiTheme="majorHAnsi"/>
+          <w:b/>
+          <w:bCs/>
+        </w:rPr>
+        <w:t>Kasiski</w:t>
+      </w:r>
+      <w:proofErr w:type="spellEnd"/>
+      <w:r>
+        <w:rPr>
+          <w:rFonts w:asciiTheme="majorHAnsi" w:hAnsiTheme="majorHAnsi"/>
+        </w:rPr>
+        <w:t xml:space="preserve"> – </w:t>
+      </w:r>
+      <w:proofErr w:type="spellStart"/>
+      <w:r>
+        <w:rPr>
+          <w:rFonts w:asciiTheme="majorHAnsi" w:hAnsiTheme="majorHAnsi"/>
         </w:rPr>
         <w:t>CrypTool</w:t>
       </w:r>
       <w:proofErr w:type="spellEnd"/>
       <w:r>
         <w:rPr>
-          <w:b/>
-          <w:bCs/>
-          <w:color w:val="auto"/>
-        </w:rPr>
-        <w:t xml:space="preserve"> do określenia</w:t>
-      </w:r>
-      <w:r>
-        <w:rPr>
-          <w:b/>
-          <w:bCs/>
-          <w:color w:val="auto"/>
+          <w:rFonts w:asciiTheme="majorHAnsi" w:hAnsiTheme="majorHAnsi"/>
+        </w:rPr>
+        <w:t xml:space="preserve"> wyświetla najczęściej powtarzające się trój- i </w:t>
+      </w:r>
+      <w:proofErr w:type="spellStart"/>
+      <w:r>
+        <w:rPr>
+          <w:rFonts w:asciiTheme="majorHAnsi" w:hAnsiTheme="majorHAnsi"/>
+        </w:rPr>
+        <w:t>czterogramy</w:t>
+      </w:r>
+      <w:proofErr w:type="spellEnd"/>
+      <w:r>
+        <w:rPr>
+          <w:rFonts w:asciiTheme="majorHAnsi" w:hAnsiTheme="majorHAnsi"/>
+        </w:rPr>
+        <w:t xml:space="preserve"> oraz dzielniki odległości między nimi; istotny dzielnik </w:t>
+      </w:r>
+      <w:r>
+        <w:rPr>
+          <w:rFonts w:ascii="Cambria Math" w:hAnsi="Cambria Math" w:cs="Cambria Math"/>
+        </w:rPr>
+        <w:t>⇒</w:t>
+      </w:r>
+      <w:r>
+        <w:rPr>
+          <w:rFonts w:asciiTheme="majorHAnsi" w:hAnsiTheme="majorHAnsi"/>
+        </w:rPr>
+        <w:t xml:space="preserve"> d</w:t>
+      </w:r>
+      <w:r>
+        <w:rPr>
+          <w:rFonts w:asciiTheme="majorHAnsi" w:hAnsiTheme="majorHAnsi" w:cs="Aptos"/>
+        </w:rPr>
+        <w:t>ł</w:t>
+      </w:r>
+      <w:r>
+        <w:rPr>
+          <w:rFonts w:asciiTheme="majorHAnsi" w:hAnsiTheme="majorHAnsi"/>
+        </w:rPr>
+        <w:t>ugo</w:t>
+      </w:r>
+      <w:r>
+        <w:rPr>
+          <w:rFonts w:asciiTheme="majorHAnsi" w:hAnsiTheme="majorHAnsi" w:cs="Aptos"/>
+        </w:rPr>
+        <w:t>ść</w:t>
+      </w:r>
+      <w:r>
+        <w:rPr>
+          <w:rFonts w:asciiTheme="majorHAnsi" w:hAnsiTheme="majorHAnsi"/>
+        </w:rPr>
+        <w:t xml:space="preserve"> klucza do </w:t>
+      </w:r>
+      <w:proofErr w:type="spellStart"/>
+      <w:r>
+        <w:rPr>
+          <w:rFonts w:asciiTheme="majorHAnsi" w:hAnsiTheme="majorHAnsi"/>
+        </w:rPr>
+        <w:t>Vigen</w:t>
+      </w:r>
+      <w:r>
+        <w:rPr>
+          <w:rFonts w:asciiTheme="majorHAnsi" w:hAnsiTheme="majorHAnsi" w:cs="Aptos"/>
+        </w:rPr>
+        <w:t>è</w:t>
+      </w:r>
+      <w:r>
+        <w:rPr>
+          <w:rFonts w:asciiTheme="majorHAnsi" w:hAnsiTheme="majorHAnsi"/>
+        </w:rPr>
+        <w:t>re</w:t>
+      </w:r>
+      <w:r>
+        <w:rPr>
+          <w:rFonts w:asciiTheme="majorHAnsi" w:hAnsiTheme="majorHAnsi" w:cs="Aptos"/>
+        </w:rPr>
+        <w:t>’</w:t>
+      </w:r>
+      <w:r>
+        <w:rPr>
+          <w:rFonts w:asciiTheme="majorHAnsi" w:hAnsiTheme="majorHAnsi"/>
+        </w:rPr>
+        <w:t>a</w:t>
+      </w:r>
+      <w:proofErr w:type="spellEnd"/>
+      <w:r>
+        <w:rPr>
+          <w:rFonts w:asciiTheme="majorHAnsi" w:hAnsiTheme="majorHAnsi"/>
+        </w:rPr>
+        <w:t>.</w:t>
+      </w:r>
+    </w:p>
+    <w:p>
+      <w:pPr>
+        <w:numPr>
+          <w:ilvl w:val="1"/>
+          <w:numId w:val="5"/>
+        </w:numPr>
+        <w:jc w:val="both"/>
+        <w:rPr>
+          <w:rFonts w:asciiTheme="majorHAnsi" w:hAnsiTheme="majorHAnsi"/>
+        </w:rPr>
+      </w:pPr>
+      <w:r>
+        <w:rPr>
+          <w:rFonts w:asciiTheme="majorHAnsi" w:hAnsiTheme="majorHAnsi"/>
+          <w:b/>
+          <w:bCs/>
+        </w:rPr>
+        <w:t>Friedman Test</w:t>
+      </w:r>
+      <w:r>
+        <w:rPr>
+          <w:rFonts w:asciiTheme="majorHAnsi" w:hAnsiTheme="majorHAnsi"/>
+        </w:rPr>
+        <w:t xml:space="preserve"> z kolei podaje spodziewany rozmiar alfabetu i prawdopodobną klasę szyfru.</w:t>
+      </w:r>
+    </w:p>
+    <w:p>
+      <w:pPr>
+        <w:numPr>
+          <w:ilvl w:val="1"/>
+          <w:numId w:val="5"/>
+        </w:numPr>
+        <w:jc w:val="both"/>
+        <w:rPr>
+          <w:rFonts w:asciiTheme="majorHAnsi" w:hAnsiTheme="majorHAnsi"/>
+        </w:rPr>
+      </w:pPr>
+      <w:r>
+        <w:rPr>
+          <w:rFonts w:asciiTheme="majorHAnsi" w:hAnsiTheme="majorHAnsi"/>
+        </w:rPr>
+        <w:t>Gdy oba testy nie znajdują klucza, rośnie hipoteza „nie-klasyczny, blokowy”.</w:t>
+      </w:r>
+    </w:p>
+    <w:p>
+      <w:pPr>
+        <w:jc w:val="both"/>
+        <w:rPr>
+          <w:rFonts w:asciiTheme="majorHAnsi" w:hAnsiTheme="majorHAnsi"/>
+        </w:rPr>
+      </w:pPr>
+      <w:r>
+        <w:rPr>
+          <w:rFonts w:asciiTheme="majorHAnsi" w:hAnsiTheme="majorHAnsi"/>
+          <w:b/>
+          <w:bCs/>
+        </w:rPr>
+        <w:t>Histogram bloków oraz wyszukiwanie wzorców ECB</w:t>
+      </w:r>
+    </w:p>
+    <w:p>
+      <w:pPr>
+        <w:numPr>
+          <w:ilvl w:val="1"/>
+          <w:numId w:val="5"/>
+        </w:numPr>
+        <w:jc w:val="both"/>
+        <w:rPr>
+          <w:rFonts w:asciiTheme="majorHAnsi" w:hAnsiTheme="majorHAnsi"/>
+        </w:rPr>
+      </w:pPr>
+      <w:r>
+        <w:rPr>
+          <w:rFonts w:asciiTheme="majorHAnsi" w:hAnsiTheme="majorHAnsi"/>
+        </w:rPr>
+        <w:t xml:space="preserve">W CT-2 przeciągamy wtyczkę </w:t>
+      </w:r>
+      <w:r>
+        <w:rPr>
+          <w:rFonts w:asciiTheme="majorHAnsi" w:hAnsiTheme="majorHAnsi"/>
+          <w:b/>
+          <w:bCs/>
+        </w:rPr>
+        <w:t>Block Histogram</w:t>
+      </w:r>
+      <w:r>
+        <w:rPr>
+          <w:rFonts w:asciiTheme="majorHAnsi" w:hAnsiTheme="majorHAnsi"/>
+        </w:rPr>
+        <w:t xml:space="preserve"> na szyfrogram: jeżeli w danych zauważymy identyczne 16-bajtowe bloki (powtarzające się słupki) – najpewniej zastosowano </w:t>
+      </w:r>
+      <w:r>
+        <w:rPr>
+          <w:rFonts w:asciiTheme="majorHAnsi" w:hAnsiTheme="majorHAnsi"/>
+          <w:b/>
+          <w:bCs/>
+        </w:rPr>
+        <w:t>AES/DES w trybie ECB</w:t>
+      </w:r>
+      <w:r>
+        <w:rPr>
+          <w:rFonts w:asciiTheme="majorHAnsi" w:hAnsiTheme="majorHAnsi"/>
+        </w:rPr>
+        <w:t>.</w:t>
+      </w:r>
+    </w:p>
+    <w:p>
+      <w:pPr>
+        <w:numPr>
+          <w:ilvl w:val="1"/>
+          <w:numId w:val="5"/>
+        </w:numPr>
+        <w:jc w:val="both"/>
+        <w:rPr>
+          <w:rFonts w:asciiTheme="majorHAnsi" w:hAnsiTheme="majorHAnsi"/>
+        </w:rPr>
+      </w:pPr>
+      <w:r>
+        <w:rPr>
+          <w:rFonts w:asciiTheme="majorHAnsi" w:hAnsiTheme="majorHAnsi"/>
+        </w:rPr>
+        <w:t>Brak jakichkolwiek powtórzeń → CTR, CBC, CFB lub szyfr strumieniowy.</w:t>
+      </w:r>
+    </w:p>
+    <w:p>
+      <w:pPr>
+        <w:jc w:val="both"/>
+        <w:rPr>
+          <w:rFonts w:asciiTheme="majorHAnsi" w:hAnsiTheme="majorHAnsi"/>
+        </w:rPr>
+      </w:pPr>
+      <w:r>
+        <w:rPr>
+          <w:rFonts w:asciiTheme="majorHAnsi" w:hAnsiTheme="majorHAnsi"/>
+          <w:b/>
+          <w:bCs/>
+        </w:rPr>
+        <w:t>Testy losowości (NIST, χ², entropia)</w:t>
+      </w:r>
+    </w:p>
+    <w:p>
+      <w:pPr>
+        <w:numPr>
+          <w:ilvl w:val="1"/>
+          <w:numId w:val="5"/>
+        </w:numPr>
+        <w:jc w:val="both"/>
+        <w:rPr>
+          <w:rFonts w:asciiTheme="majorHAnsi" w:hAnsiTheme="majorHAnsi"/>
+        </w:rPr>
+      </w:pPr>
+      <w:proofErr w:type="spellStart"/>
+      <w:r>
+        <w:rPr>
+          <w:rFonts w:asciiTheme="majorHAnsi" w:hAnsiTheme="majorHAnsi"/>
+        </w:rPr>
+        <w:t>CrypTool</w:t>
+      </w:r>
+      <w:proofErr w:type="spellEnd"/>
+      <w:r>
+        <w:rPr>
+          <w:rFonts w:asciiTheme="majorHAnsi" w:hAnsiTheme="majorHAnsi"/>
+        </w:rPr>
+        <w:t xml:space="preserve"> potrafi uruchomić zestaw testów NIST STS. Wynik zbliżony do „</w:t>
+      </w:r>
+      <w:proofErr w:type="spellStart"/>
+      <w:r>
+        <w:rPr>
+          <w:rFonts w:asciiTheme="majorHAnsi" w:hAnsiTheme="majorHAnsi"/>
+        </w:rPr>
+        <w:t>true</w:t>
+      </w:r>
+      <w:proofErr w:type="spellEnd"/>
+      <w:r>
+        <w:rPr>
+          <w:rFonts w:asciiTheme="majorHAnsi" w:hAnsiTheme="majorHAnsi"/>
         </w:rPr>
         <w:t xml:space="preserve"> </w:t>
       </w:r>
-      <w:r>
-        <w:rPr>
-          <w:b/>
-          <w:bCs/>
-          <w:color w:val="auto"/>
-        </w:rPr>
-        <w:t>algorytmu szyfrowania dla danego zaszyfrowanego tekstu?</w:t>
-      </w:r>
+      <w:proofErr w:type="spellStart"/>
+      <w:r>
+        <w:rPr>
+          <w:rFonts w:asciiTheme="majorHAnsi" w:hAnsiTheme="majorHAnsi"/>
+        </w:rPr>
+        <w:t>random</w:t>
+      </w:r>
+      <w:proofErr w:type="spellEnd"/>
+      <w:r>
+        <w:rPr>
+          <w:rFonts w:asciiTheme="majorHAnsi" w:hAnsiTheme="majorHAnsi"/>
+        </w:rPr>
+        <w:t xml:space="preserve">” świadczy o szyfrach nowoczesnych, ale jeżeli któryś test nie przechodzi (np. </w:t>
+      </w:r>
+      <w:proofErr w:type="spellStart"/>
+      <w:r>
+        <w:rPr>
+          <w:rFonts w:asciiTheme="majorHAnsi" w:hAnsiTheme="majorHAnsi"/>
+        </w:rPr>
+        <w:t>Runs</w:t>
+      </w:r>
+      <w:proofErr w:type="spellEnd"/>
+      <w:r>
+        <w:rPr>
+          <w:rFonts w:asciiTheme="majorHAnsi" w:hAnsiTheme="majorHAnsi"/>
+        </w:rPr>
+        <w:t xml:space="preserve"> Test), może to oznaczać szyfr klasyczny w transpozycji.</w:t>
+      </w:r>
+    </w:p>
+    <w:p>
+      <w:pPr>
+        <w:numPr>
+          <w:ilvl w:val="1"/>
+          <w:numId w:val="5"/>
+        </w:numPr>
+        <w:jc w:val="both"/>
+        <w:rPr>
+          <w:rFonts w:asciiTheme="majorHAnsi" w:hAnsiTheme="majorHAnsi"/>
+        </w:rPr>
+      </w:pPr>
+      <w:r>
+        <w:rPr>
+          <w:rFonts w:asciiTheme="majorHAnsi" w:hAnsiTheme="majorHAnsi"/>
+          <w:b/>
+          <w:bCs/>
+        </w:rPr>
+        <w:t>Entropia ≈ 8 bitów/znak</w:t>
+      </w:r>
+      <w:r>
+        <w:rPr>
+          <w:rFonts w:asciiTheme="majorHAnsi" w:hAnsiTheme="majorHAnsi"/>
+        </w:rPr>
+        <w:t xml:space="preserve"> – typowe dla prawidłowo użytego AES; wyraźnie niższa entropia ujawnia klasyczne szyfry.</w:t>
+      </w:r>
+    </w:p>
+    <w:p>
+      <w:pPr>
+        <w:jc w:val="both"/>
+        <w:rPr>
+          <w:rFonts w:asciiTheme="majorHAnsi" w:hAnsiTheme="majorHAnsi"/>
+        </w:rPr>
+      </w:pPr>
+      <w:r>
+        <w:rPr>
+          <w:rFonts w:asciiTheme="majorHAnsi" w:hAnsiTheme="majorHAnsi"/>
+          <w:b/>
+          <w:bCs/>
+        </w:rPr>
+        <w:t>Wnioski syntetyczne z panelu „Report”</w:t>
+      </w:r>
+    </w:p>
+    <w:p>
+      <w:pPr>
+        <w:numPr>
+          <w:ilvl w:val="1"/>
+          <w:numId w:val="5"/>
+        </w:numPr>
+        <w:jc w:val="both"/>
+        <w:rPr>
+          <w:rFonts w:asciiTheme="majorHAnsi" w:hAnsiTheme="majorHAnsi"/>
+        </w:rPr>
+      </w:pPr>
+      <w:r>
+        <w:rPr>
+          <w:rFonts w:asciiTheme="majorHAnsi" w:hAnsiTheme="majorHAnsi"/>
+        </w:rPr>
+        <w:t>Każdy moduł (</w:t>
+      </w:r>
+      <w:proofErr w:type="spellStart"/>
+      <w:r>
+        <w:rPr>
+          <w:rFonts w:asciiTheme="majorHAnsi" w:hAnsiTheme="majorHAnsi"/>
+        </w:rPr>
+        <w:t>Kasiski</w:t>
+      </w:r>
+      <w:proofErr w:type="spellEnd"/>
+      <w:r>
+        <w:rPr>
+          <w:rFonts w:asciiTheme="majorHAnsi" w:hAnsiTheme="majorHAnsi"/>
+        </w:rPr>
+        <w:t xml:space="preserve">, IC, entropia…) zapisuje wynik w panelu </w:t>
+      </w:r>
+      <w:r>
+        <w:rPr>
+          <w:rFonts w:asciiTheme="majorHAnsi" w:hAnsiTheme="majorHAnsi"/>
+          <w:b/>
+          <w:bCs/>
+        </w:rPr>
+        <w:t>Report</w:t>
+      </w:r>
+      <w:r>
+        <w:rPr>
+          <w:rFonts w:asciiTheme="majorHAnsi" w:hAnsiTheme="majorHAnsi"/>
+        </w:rPr>
+        <w:t>.</w:t>
+      </w:r>
+    </w:p>
+    <w:p>
+      <w:pPr>
+        <w:numPr>
+          <w:ilvl w:val="1"/>
+          <w:numId w:val="5"/>
+        </w:numPr>
+        <w:jc w:val="both"/>
+        <w:rPr>
+          <w:rFonts w:asciiTheme="majorHAnsi" w:hAnsiTheme="majorHAnsi"/>
+        </w:rPr>
+      </w:pPr>
+      <w:r>
+        <w:rPr>
+          <w:rFonts w:asciiTheme="majorHAnsi" w:hAnsiTheme="majorHAnsi"/>
+        </w:rPr>
+        <w:t>Porównujemy z charakterystykami z dokumentacji (</w:t>
+      </w:r>
+      <w:proofErr w:type="spellStart"/>
+      <w:r>
+        <w:rPr>
+          <w:rFonts w:asciiTheme="majorHAnsi" w:hAnsiTheme="majorHAnsi"/>
+        </w:rPr>
+        <w:t>CrypTool</w:t>
+      </w:r>
+      <w:proofErr w:type="spellEnd"/>
+      <w:r>
+        <w:rPr>
+          <w:rFonts w:asciiTheme="majorHAnsi" w:hAnsiTheme="majorHAnsi"/>
+        </w:rPr>
+        <w:t xml:space="preserve"> podpowiada: „</w:t>
+      </w:r>
+      <w:proofErr w:type="spellStart"/>
+      <w:r>
+        <w:rPr>
+          <w:rFonts w:asciiTheme="majorHAnsi" w:hAnsiTheme="majorHAnsi"/>
+        </w:rPr>
+        <w:t>Fits</w:t>
+      </w:r>
+      <w:proofErr w:type="spellEnd"/>
+      <w:r>
+        <w:rPr>
+          <w:rFonts w:asciiTheme="majorHAnsi" w:hAnsiTheme="majorHAnsi"/>
+        </w:rPr>
+        <w:t xml:space="preserve"> to </w:t>
+      </w:r>
+      <w:proofErr w:type="spellStart"/>
+      <w:r>
+        <w:rPr>
+          <w:rFonts w:asciiTheme="majorHAnsi" w:hAnsiTheme="majorHAnsi"/>
+        </w:rPr>
+        <w:t>Vigenère</w:t>
+      </w:r>
+      <w:proofErr w:type="spellEnd"/>
+      <w:r>
+        <w:rPr>
+          <w:rFonts w:asciiTheme="majorHAnsi" w:hAnsiTheme="majorHAnsi"/>
+        </w:rPr>
+        <w:t xml:space="preserve"> 97 %, to </w:t>
+      </w:r>
+      <w:proofErr w:type="spellStart"/>
+      <w:r>
+        <w:rPr>
+          <w:rFonts w:asciiTheme="majorHAnsi" w:hAnsiTheme="majorHAnsi"/>
+        </w:rPr>
+        <w:t>Sezar</w:t>
+      </w:r>
+      <w:proofErr w:type="spellEnd"/>
+      <w:r>
+        <w:rPr>
+          <w:rFonts w:asciiTheme="majorHAnsi" w:hAnsiTheme="majorHAnsi"/>
+        </w:rPr>
+        <w:t xml:space="preserve"> 3 %” itp.).</w:t>
+      </w:r>
+    </w:p>
+    <w:p>
+      <w:pPr>
+        <w:numPr>
+          <w:ilvl w:val="1"/>
+          <w:numId w:val="5"/>
+        </w:numPr>
+        <w:jc w:val="both"/>
+        <w:rPr>
+          <w:rFonts w:asciiTheme="majorHAnsi" w:hAnsiTheme="majorHAnsi"/>
+        </w:rPr>
+      </w:pPr>
+      <w:r>
+        <w:rPr>
+          <w:rFonts w:asciiTheme="majorHAnsi" w:hAnsiTheme="majorHAnsi"/>
+        </w:rPr>
+        <w:lastRenderedPageBreak/>
+        <w:t>Jeśli w raporcie wszystkie testy wskazują „</w:t>
+      </w:r>
+      <w:proofErr w:type="spellStart"/>
+      <w:r>
+        <w:rPr>
+          <w:rFonts w:asciiTheme="majorHAnsi" w:hAnsiTheme="majorHAnsi"/>
+        </w:rPr>
+        <w:t>random-like</w:t>
+      </w:r>
+      <w:proofErr w:type="spellEnd"/>
+      <w:r>
+        <w:rPr>
+          <w:rFonts w:asciiTheme="majorHAnsi" w:hAnsiTheme="majorHAnsi"/>
+        </w:rPr>
+        <w:t>” i brak korelacji między blokami, odpowiadamy: „prawdopodobnie AES/Serpent/</w:t>
+      </w:r>
+      <w:proofErr w:type="spellStart"/>
+      <w:r>
+        <w:rPr>
+          <w:rFonts w:asciiTheme="majorHAnsi" w:hAnsiTheme="majorHAnsi"/>
+        </w:rPr>
+        <w:t>Twofish</w:t>
+      </w:r>
+      <w:proofErr w:type="spellEnd"/>
+      <w:r>
+        <w:rPr>
+          <w:rFonts w:asciiTheme="majorHAnsi" w:hAnsiTheme="majorHAnsi"/>
+        </w:rPr>
+        <w:t xml:space="preserve"> w trybie CBC lub CTR”, a dalszy etap to już próby odgadnięcia klucza – w CT-2 mamy gotowe ataki słownikowe na AES-ECB/CBC, w CT-1 skrypty </w:t>
+      </w:r>
+      <w:proofErr w:type="spellStart"/>
+      <w:r>
+        <w:rPr>
+          <w:rFonts w:asciiTheme="majorHAnsi" w:hAnsiTheme="majorHAnsi"/>
+        </w:rPr>
+        <w:t>Jython</w:t>
+      </w:r>
+      <w:proofErr w:type="spellEnd"/>
+      <w:r>
+        <w:rPr>
+          <w:rFonts w:asciiTheme="majorHAnsi" w:hAnsiTheme="majorHAnsi"/>
+        </w:rPr>
+        <w:t>.</w:t>
+      </w:r>
+    </w:p>
+    <w:p>
+      <w:pPr>
+        <w:jc w:val="both"/>
+      </w:pPr>
     </w:p>
     <w:p>
       <w:pPr>
@@ -4974,6 +7566,7 @@
           <w:ilvl w:val="1"/>
           <w:numId w:val="2"/>
         </w:numPr>
+        <w:jc w:val="both"/>
         <w:rPr>
           <w:b/>
           <w:bCs/>
@@ -4994,43 +7587,410 @@
           <w:bCs/>
           <w:color w:val="auto"/>
         </w:rPr>
+        <w:t xml:space="preserve"> W jaki sposób można wykorzystać narzędzia analizy tekstu dostępne w programie </w:t>
+      </w:r>
+      <w:proofErr w:type="spellStart"/>
+      <w:r>
+        <w:rPr>
+          <w:b/>
+          <w:bCs/>
+          <w:color w:val="auto"/>
+        </w:rPr>
+        <w:t>CryptTool</w:t>
+      </w:r>
+      <w:proofErr w:type="spellEnd"/>
+      <w:r>
+        <w:rPr>
+          <w:b/>
+          <w:bCs/>
+          <w:color w:val="auto"/>
+        </w:rPr>
+        <w:t xml:space="preserve"> do ustalenia hasła używanego do szyfrowania?</w:t>
+      </w:r>
+    </w:p>
+    <w:p>
+      <w:pPr>
+        <w:jc w:val="both"/>
+      </w:pPr>
+      <w:r>
+        <w:t xml:space="preserve">Aby zidentyfikować hasło (klucz) przy użyciu </w:t>
+      </w:r>
+      <w:proofErr w:type="spellStart"/>
+      <w:r>
+        <w:t>CrypToola</w:t>
+      </w:r>
+      <w:proofErr w:type="spellEnd"/>
+      <w:r>
+        <w:t>, postępuje się etapowo:</w:t>
+      </w:r>
+    </w:p>
+    <w:p>
+      <w:pPr>
+        <w:jc w:val="both"/>
+      </w:pPr>
+      <w:r>
+        <w:rPr>
+          <w:b/>
+          <w:bCs/>
+        </w:rPr>
+        <w:t>Diagnoza szyfru</w:t>
+      </w:r>
+      <w:r>
+        <w:br/>
+      </w:r>
+      <w:r>
+        <w:rPr>
+          <w:i/>
+          <w:iCs/>
+        </w:rPr>
+        <w:t>Wczytany szyfrogram</w:t>
+      </w:r>
+      <w:r>
+        <w:t xml:space="preserve"> poddaje się kreatorowi </w:t>
+      </w:r>
+      <w:proofErr w:type="spellStart"/>
+      <w:r>
+        <w:rPr>
+          <w:b/>
+          <w:bCs/>
+        </w:rPr>
+        <w:t>Determine</w:t>
+      </w:r>
+      <w:proofErr w:type="spellEnd"/>
+      <w:r>
+        <w:rPr>
+          <w:b/>
+          <w:bCs/>
+        </w:rPr>
         <w:t xml:space="preserve"> </w:t>
       </w:r>
-      <w:r>
-        <w:rPr>
-          <w:b/>
-          <w:bCs/>
-          <w:color w:val="auto"/>
-        </w:rPr>
-        <w:t xml:space="preserve">W jaki sposób można wykorzystać narzędzia analizy tekstu dostępne w programie </w:t>
-      </w:r>
       <w:proofErr w:type="spellStart"/>
       <w:r>
         <w:rPr>
           <w:b/>
           <w:bCs/>
-          <w:color w:val="auto"/>
-        </w:rPr>
-        <w:t>CryptTool</w:t>
+        </w:rPr>
+        <w:t>Cipher</w:t>
       </w:r>
       <w:proofErr w:type="spellEnd"/>
       <w:r>
         <w:rPr>
           <w:b/>
           <w:bCs/>
-          <w:color w:val="auto"/>
         </w:rPr>
         <w:t xml:space="preserve"> </w:t>
       </w:r>
-      <w:r>
-        <w:rPr>
-          <w:b/>
-          <w:bCs/>
-          <w:color w:val="auto"/>
-        </w:rPr>
-        <w:t>do ustalenia hasła używanego do szyfrowania?</w:t>
-      </w:r>
-    </w:p>
+      <w:proofErr w:type="spellStart"/>
+      <w:r>
+        <w:rPr>
+          <w:b/>
+          <w:bCs/>
+        </w:rPr>
+        <w:t>Type</w:t>
+      </w:r>
+      <w:proofErr w:type="spellEnd"/>
+      <w:r>
+        <w:t xml:space="preserve">. Na podstawie indeksu koincydencji, entropii i histogramu znaków </w:t>
+      </w:r>
+      <w:proofErr w:type="spellStart"/>
+      <w:r>
+        <w:t>CrypTool</w:t>
+      </w:r>
+      <w:proofErr w:type="spellEnd"/>
+      <w:r>
+        <w:t xml:space="preserve"> wskazuje klasę szyfru (</w:t>
+      </w:r>
+      <w:proofErr w:type="spellStart"/>
+      <w:r>
+        <w:t>monoalfabetyczny</w:t>
+      </w:r>
+      <w:proofErr w:type="spellEnd"/>
+      <w:r>
+        <w:t xml:space="preserve">, </w:t>
+      </w:r>
+      <w:proofErr w:type="spellStart"/>
+      <w:r>
+        <w:t>polialfabetyczny</w:t>
+      </w:r>
+      <w:proofErr w:type="spellEnd"/>
+      <w:r>
+        <w:t>, transpozycja, blokowy).</w:t>
+      </w:r>
+    </w:p>
+    <w:p>
+      <w:pPr>
+        <w:jc w:val="both"/>
+      </w:pPr>
+      <w:r>
+        <w:rPr>
+          <w:b/>
+          <w:bCs/>
+        </w:rPr>
+        <w:t>Ustalenie długości lub struktury klucza</w:t>
+      </w:r>
+      <w:r>
+        <w:br/>
+        <w:t xml:space="preserve">Dla szyfrów </w:t>
+      </w:r>
+      <w:proofErr w:type="spellStart"/>
+      <w:r>
+        <w:t>polialfabetycznych</w:t>
+      </w:r>
+      <w:proofErr w:type="spellEnd"/>
+      <w:r>
+        <w:t xml:space="preserve"> uruchamia się testy </w:t>
+      </w:r>
+      <w:proofErr w:type="spellStart"/>
+      <w:r>
+        <w:rPr>
+          <w:b/>
+          <w:bCs/>
+        </w:rPr>
+        <w:t>Kasiski</w:t>
+      </w:r>
+      <w:proofErr w:type="spellEnd"/>
+      <w:r>
+        <w:t xml:space="preserve"> i </w:t>
+      </w:r>
+      <w:r>
+        <w:rPr>
+          <w:b/>
+          <w:bCs/>
+        </w:rPr>
+        <w:t>Friedman</w:t>
+      </w:r>
+      <w:r>
+        <w:t xml:space="preserve">, które wyznaczają prawdopodobną długość klucza. Przy transpozycjach stosuje się </w:t>
+      </w:r>
+      <w:r>
+        <w:rPr>
+          <w:b/>
+          <w:bCs/>
+        </w:rPr>
+        <w:t>Auto-</w:t>
+      </w:r>
+      <w:proofErr w:type="spellStart"/>
+      <w:r>
+        <w:rPr>
+          <w:b/>
+          <w:bCs/>
+        </w:rPr>
+        <w:t>correlation</w:t>
+      </w:r>
+      <w:proofErr w:type="spellEnd"/>
+      <w:r>
+        <w:t xml:space="preserve"> w celu wykrycia okresowości przesunięć kolumn.</w:t>
+      </w:r>
+    </w:p>
+    <w:p>
+      <w:pPr>
+        <w:jc w:val="both"/>
+      </w:pPr>
+      <w:r>
+        <w:rPr>
+          <w:b/>
+          <w:bCs/>
+        </w:rPr>
+        <w:t>Automatyczny atak na klucz</w:t>
+      </w:r>
+      <w:r>
+        <w:br/>
+      </w:r>
+      <w:proofErr w:type="spellStart"/>
+      <w:r>
+        <w:t>CrypTool</w:t>
+      </w:r>
+      <w:proofErr w:type="spellEnd"/>
+      <w:r>
+        <w:t xml:space="preserve"> udostępnia dedykowane moduły:</w:t>
+      </w:r>
+    </w:p>
+    <w:p>
+      <w:pPr>
+        <w:numPr>
+          <w:ilvl w:val="1"/>
+          <w:numId w:val="6"/>
+        </w:numPr>
+        <w:jc w:val="both"/>
+      </w:pPr>
+      <w:proofErr w:type="spellStart"/>
+      <w:r>
+        <w:rPr>
+          <w:b/>
+          <w:bCs/>
+        </w:rPr>
+        <w:t>Vigenère</w:t>
+      </w:r>
+      <w:proofErr w:type="spellEnd"/>
+      <w:r>
+        <w:rPr>
+          <w:b/>
+          <w:bCs/>
+        </w:rPr>
+        <w:t xml:space="preserve"> Analyzer</w:t>
+      </w:r>
+      <w:r>
+        <w:t xml:space="preserve"> – łączy długość klucza z atakiem częstotliwościowym na każdą pozycję.</w:t>
+      </w:r>
+    </w:p>
+    <w:p>
+      <w:pPr>
+        <w:numPr>
+          <w:ilvl w:val="1"/>
+          <w:numId w:val="6"/>
+        </w:numPr>
+        <w:jc w:val="both"/>
+      </w:pPr>
+      <w:proofErr w:type="spellStart"/>
+      <w:r>
+        <w:rPr>
+          <w:b/>
+          <w:bCs/>
+        </w:rPr>
+        <w:t>Monoalphabetic</w:t>
+      </w:r>
+      <w:proofErr w:type="spellEnd"/>
+      <w:r>
+        <w:rPr>
+          <w:b/>
+          <w:bCs/>
+        </w:rPr>
+        <w:t xml:space="preserve"> Analyzer</w:t>
+      </w:r>
+      <w:r>
+        <w:t xml:space="preserve"> lub </w:t>
+      </w:r>
+      <w:proofErr w:type="spellStart"/>
+      <w:r>
+        <w:rPr>
+          <w:b/>
+          <w:bCs/>
+        </w:rPr>
+        <w:t>Caesar</w:t>
+      </w:r>
+      <w:proofErr w:type="spellEnd"/>
+      <w:r>
+        <w:rPr>
+          <w:b/>
+          <w:bCs/>
+        </w:rPr>
+        <w:t xml:space="preserve"> Brute Force</w:t>
+      </w:r>
+      <w:r>
+        <w:t xml:space="preserve"> – przeszukują wszystkie permutacje/przesunięcia znaków.</w:t>
+      </w:r>
+    </w:p>
+    <w:p>
+      <w:pPr>
+        <w:numPr>
+          <w:ilvl w:val="1"/>
+          <w:numId w:val="6"/>
+        </w:numPr>
+        <w:jc w:val="both"/>
+      </w:pPr>
+      <w:proofErr w:type="spellStart"/>
+      <w:r>
+        <w:rPr>
+          <w:b/>
+          <w:bCs/>
+        </w:rPr>
+        <w:t>Transposition</w:t>
+      </w:r>
+      <w:proofErr w:type="spellEnd"/>
+      <w:r>
+        <w:rPr>
+          <w:b/>
+          <w:bCs/>
+        </w:rPr>
+        <w:t xml:space="preserve"> Brute Force</w:t>
+      </w:r>
+      <w:r>
+        <w:t xml:space="preserve"> – permutuje kolumny/wiersze i ocenia czytelność </w:t>
+      </w:r>
+      <w:proofErr w:type="spellStart"/>
+      <w:r>
+        <w:t>odszyfrowań</w:t>
+      </w:r>
+      <w:proofErr w:type="spellEnd"/>
+      <w:r>
+        <w:t>.</w:t>
+      </w:r>
+    </w:p>
+    <w:p>
+      <w:pPr>
+        <w:numPr>
+          <w:ilvl w:val="1"/>
+          <w:numId w:val="6"/>
+        </w:numPr>
+        <w:jc w:val="both"/>
+      </w:pPr>
+      <w:r>
+        <w:rPr>
+          <w:b/>
+          <w:bCs/>
+        </w:rPr>
+        <w:t>Dictionary Attack / Brute-Force</w:t>
+      </w:r>
+      <w:r>
+        <w:t xml:space="preserve"> – dla szyfrów opartych na haśle (ZIP-AES, PDF-AES) testuje słowniki lub pełen zakres znaków, przy czym można zostawiać znane fragmenty klucza i oznaczać niewiadome symbolem *, zawężając przestrzeń poszukiwań.</w:t>
+      </w:r>
+    </w:p>
+    <w:p>
+      <w:pPr>
+        <w:jc w:val="both"/>
+      </w:pPr>
+      <w:r>
+        <w:rPr>
+          <w:b/>
+          <w:bCs/>
+        </w:rPr>
+        <w:t>Ocena kandydatów</w:t>
+      </w:r>
+      <w:r>
+        <w:br/>
+        <w:t xml:space="preserve">Wyniki są automatycznie </w:t>
+      </w:r>
+      <w:proofErr w:type="spellStart"/>
+      <w:r>
+        <w:t>rankowane</w:t>
+      </w:r>
+      <w:proofErr w:type="spellEnd"/>
+      <w:r>
+        <w:t xml:space="preserve"> wg entropii, liczby słów ze słownika i struktury ASCII. Użytkownik — klikając najlepszy wynik — przejmuje znalezione hasło i odszyfrowuje cały plik.</w:t>
+      </w:r>
+    </w:p>
+    <w:p>
+      <w:pPr>
+        <w:jc w:val="both"/>
+      </w:pPr>
+      <w:r>
+        <w:rPr>
+          <w:b/>
+          <w:bCs/>
+        </w:rPr>
+        <w:t>Optymalizacje</w:t>
+      </w:r>
+      <w:r>
+        <w:br/>
+      </w:r>
+      <w:proofErr w:type="spellStart"/>
+      <w:r>
+        <w:t>CrypTool</w:t>
+      </w:r>
+      <w:proofErr w:type="spellEnd"/>
+      <w:r>
+        <w:t xml:space="preserve"> umożliwia rozproszenie zadania (</w:t>
+      </w:r>
+      <w:proofErr w:type="spellStart"/>
+      <w:r>
+        <w:t>CrypCloud</w:t>
+      </w:r>
+      <w:proofErr w:type="spellEnd"/>
+      <w:r>
+        <w:t>/CT-Online), użycie GPU i dołączanie własnych słowników, co drastycznie skraca czas poszukiwań.</w:t>
+      </w:r>
+    </w:p>
+    <w:p/>
     <w:p>
       <w:pPr>
         <w:pStyle w:val="Nagwek1"/>
@@ -5269,6 +8229,123 @@
     </w:lvl>
   </w:abstractNum>
   <w:abstractNum w:abstractNumId="2" w15:restartNumberingAfterBreak="0">
+    <w:nsid w:val="3C083665"/>
+    <w:multiLevelType w:val="multilevel"/>
+    <w:tmpl w:val="F678F556"/>
+    <w:lvl w:ilvl="0">
+      <w:start w:val="1"/>
+      <w:numFmt w:val="decimal"/>
+      <w:lvlText w:val="%1."/>
+      <w:lvlJc w:val="left"/>
+      <w:pPr>
+        <w:tabs>
+          <w:tab w:val="num" w:pos="720"/>
+        </w:tabs>
+        <w:ind w:left="720" w:hanging="360"/>
+      </w:pPr>
+    </w:lvl>
+    <w:lvl w:ilvl="1">
+      <w:start w:val="1"/>
+      <w:numFmt w:val="bullet"/>
+      <w:lvlText w:val="o"/>
+      <w:lvlJc w:val="left"/>
+      <w:pPr>
+        <w:tabs>
+          <w:tab w:val="num" w:pos="1440"/>
+        </w:tabs>
+        <w:ind w:left="1440" w:hanging="360"/>
+      </w:pPr>
+      <w:rPr>
+        <w:rFonts w:ascii="Courier New" w:hAnsi="Courier New" w:hint="default"/>
+        <w:sz w:val="20"/>
+      </w:rPr>
+    </w:lvl>
+    <w:lvl w:ilvl="2" w:tentative="1">
+      <w:start w:val="1"/>
+      <w:numFmt w:val="decimal"/>
+      <w:lvlText w:val="%3."/>
+      <w:lvlJc w:val="left"/>
+      <w:pPr>
+        <w:tabs>
+          <w:tab w:val="num" w:pos="2160"/>
+        </w:tabs>
+        <w:ind w:left="2160" w:hanging="360"/>
+      </w:pPr>
+    </w:lvl>
+    <w:lvl w:ilvl="3" w:tentative="1">
+      <w:start w:val="1"/>
+      <w:numFmt w:val="decimal"/>
+      <w:lvlText w:val="%4."/>
+      <w:lvlJc w:val="left"/>
+      <w:pPr>
+        <w:tabs>
+          <w:tab w:val="num" w:pos="2880"/>
+        </w:tabs>
+        <w:ind w:left="2880" w:hanging="360"/>
+      </w:pPr>
+    </w:lvl>
+    <w:lvl w:ilvl="4" w:tentative="1">
+      <w:start w:val="1"/>
+      <w:numFmt w:val="decimal"/>
+      <w:lvlText w:val="%5."/>
+      <w:lvlJc w:val="left"/>
+      <w:pPr>
+        <w:tabs>
+          <w:tab w:val="num" w:pos="3600"/>
+        </w:tabs>
+        <w:ind w:left="3600" w:hanging="360"/>
+      </w:pPr>
+    </w:lvl>
+    <w:lvl w:ilvl="5" w:tentative="1">
+      <w:start w:val="1"/>
+      <w:numFmt w:val="decimal"/>
+      <w:lvlText w:val="%6."/>
+      <w:lvlJc w:val="left"/>
+      <w:pPr>
+        <w:tabs>
+          <w:tab w:val="num" w:pos="4320"/>
+        </w:tabs>
+        <w:ind w:left="4320" w:hanging="360"/>
+      </w:pPr>
+    </w:lvl>
+    <w:lvl w:ilvl="6" w:tentative="1">
+      <w:start w:val="1"/>
+      <w:numFmt w:val="decimal"/>
+      <w:lvlText w:val="%7."/>
+      <w:lvlJc w:val="left"/>
+      <w:pPr>
+        <w:tabs>
+          <w:tab w:val="num" w:pos="5040"/>
+        </w:tabs>
+        <w:ind w:left="5040" w:hanging="360"/>
+      </w:pPr>
+    </w:lvl>
+    <w:lvl w:ilvl="7" w:tentative="1">
+      <w:start w:val="1"/>
+      <w:numFmt w:val="decimal"/>
+      <w:lvlText w:val="%8."/>
+      <w:lvlJc w:val="left"/>
+      <w:pPr>
+        <w:tabs>
+          <w:tab w:val="num" w:pos="5760"/>
+        </w:tabs>
+        <w:ind w:left="5760" w:hanging="360"/>
+      </w:pPr>
+    </w:lvl>
+    <w:lvl w:ilvl="8" w:tentative="1">
+      <w:start w:val="1"/>
+      <w:numFmt w:val="decimal"/>
+      <w:lvlText w:val="%9."/>
+      <w:lvlJc w:val="left"/>
+      <w:pPr>
+        <w:tabs>
+          <w:tab w:val="num" w:pos="6480"/>
+        </w:tabs>
+        <w:ind w:left="6480" w:hanging="360"/>
+      </w:pPr>
+    </w:lvl>
+  </w:abstractNum>
+  <w:abstractNum w:abstractNumId="3" w15:restartNumberingAfterBreak="0">
     <w:nsid w:val="57D852E7"/>
     <w:multiLevelType w:val="multilevel"/>
     <w:tmpl w:val="0409001F"/>
@@ -5354,7 +8431,7 @@
       </w:pPr>
     </w:lvl>
   </w:abstractNum>
-  <w:abstractNum w:abstractNumId="3" w15:restartNumberingAfterBreak="0">
+  <w:abstractNum w:abstractNumId="4" w15:restartNumberingAfterBreak="0">
     <w:nsid w:val="58980FC8"/>
     <w:multiLevelType w:val="multilevel"/>
     <w:tmpl w:val="380690A0"/>
@@ -5503,17 +8580,140 @@
       </w:rPr>
     </w:lvl>
   </w:abstractNum>
+  <w:abstractNum w:abstractNumId="5" w15:restartNumberingAfterBreak="0">
+    <w:nsid w:val="7BEB2DA4"/>
+    <w:multiLevelType w:val="multilevel"/>
+    <w:tmpl w:val="77102478"/>
+    <w:lvl w:ilvl="0">
+      <w:start w:val="1"/>
+      <w:numFmt w:val="decimal"/>
+      <w:lvlText w:val="%1."/>
+      <w:lvlJc w:val="left"/>
+      <w:pPr>
+        <w:tabs>
+          <w:tab w:val="num" w:pos="720"/>
+        </w:tabs>
+        <w:ind w:left="720" w:hanging="360"/>
+      </w:pPr>
+    </w:lvl>
+    <w:lvl w:ilvl="1">
+      <w:start w:val="1"/>
+      <w:numFmt w:val="bullet"/>
+      <w:lvlText w:val="o"/>
+      <w:lvlJc w:val="left"/>
+      <w:pPr>
+        <w:tabs>
+          <w:tab w:val="num" w:pos="1440"/>
+        </w:tabs>
+        <w:ind w:left="1440" w:hanging="360"/>
+      </w:pPr>
+      <w:rPr>
+        <w:rFonts w:ascii="Courier New" w:hAnsi="Courier New" w:hint="default"/>
+        <w:sz w:val="20"/>
+      </w:rPr>
+    </w:lvl>
+    <w:lvl w:ilvl="2" w:tentative="1">
+      <w:start w:val="1"/>
+      <w:numFmt w:val="decimal"/>
+      <w:lvlText w:val="%3."/>
+      <w:lvlJc w:val="left"/>
+      <w:pPr>
+        <w:tabs>
+          <w:tab w:val="num" w:pos="2160"/>
+        </w:tabs>
+        <w:ind w:left="2160" w:hanging="360"/>
+      </w:pPr>
+    </w:lvl>
+    <w:lvl w:ilvl="3" w:tentative="1">
+      <w:start w:val="1"/>
+      <w:numFmt w:val="decimal"/>
+      <w:lvlText w:val="%4."/>
+      <w:lvlJc w:val="left"/>
+      <w:pPr>
+        <w:tabs>
+          <w:tab w:val="num" w:pos="2880"/>
+        </w:tabs>
+        <w:ind w:left="2880" w:hanging="360"/>
+      </w:pPr>
+    </w:lvl>
+    <w:lvl w:ilvl="4" w:tentative="1">
+      <w:start w:val="1"/>
+      <w:numFmt w:val="decimal"/>
+      <w:lvlText w:val="%5."/>
+      <w:lvlJc w:val="left"/>
+      <w:pPr>
+        <w:tabs>
+          <w:tab w:val="num" w:pos="3600"/>
+        </w:tabs>
+        <w:ind w:left="3600" w:hanging="360"/>
+      </w:pPr>
+    </w:lvl>
+    <w:lvl w:ilvl="5" w:tentative="1">
+      <w:start w:val="1"/>
+      <w:numFmt w:val="decimal"/>
+      <w:lvlText w:val="%6."/>
+      <w:lvlJc w:val="left"/>
+      <w:pPr>
+        <w:tabs>
+          <w:tab w:val="num" w:pos="4320"/>
+        </w:tabs>
+        <w:ind w:left="4320" w:hanging="360"/>
+      </w:pPr>
+    </w:lvl>
+    <w:lvl w:ilvl="6" w:tentative="1">
+      <w:start w:val="1"/>
+      <w:numFmt w:val="decimal"/>
+      <w:lvlText w:val="%7."/>
+      <w:lvlJc w:val="left"/>
+      <w:pPr>
+        <w:tabs>
+          <w:tab w:val="num" w:pos="5040"/>
+        </w:tabs>
+        <w:ind w:left="5040" w:hanging="360"/>
+      </w:pPr>
+    </w:lvl>
+    <w:lvl w:ilvl="7" w:tentative="1">
+      <w:start w:val="1"/>
+      <w:numFmt w:val="decimal"/>
+      <w:lvlText w:val="%8."/>
+      <w:lvlJc w:val="left"/>
+      <w:pPr>
+        <w:tabs>
+          <w:tab w:val="num" w:pos="5760"/>
+        </w:tabs>
+        <w:ind w:left="5760" w:hanging="360"/>
+      </w:pPr>
+    </w:lvl>
+    <w:lvl w:ilvl="8" w:tentative="1">
+      <w:start w:val="1"/>
+      <w:numFmt w:val="decimal"/>
+      <w:lvlText w:val="%9."/>
+      <w:lvlJc w:val="left"/>
+      <w:pPr>
+        <w:tabs>
+          <w:tab w:val="num" w:pos="6480"/>
+        </w:tabs>
+        <w:ind w:left="6480" w:hanging="360"/>
+      </w:pPr>
+    </w:lvl>
+  </w:abstractNum>
   <w:num w:numId="1" w16cid:durableId="1896239340">
     <w:abstractNumId w:val="1"/>
   </w:num>
   <w:num w:numId="2" w16cid:durableId="915556371">
-    <w:abstractNumId w:val="2"/>
+    <w:abstractNumId w:val="3"/>
   </w:num>
   <w:num w:numId="3" w16cid:durableId="1218931362">
     <w:abstractNumId w:val="0"/>
   </w:num>
   <w:num w:numId="4" w16cid:durableId="1491796597">
-    <w:abstractNumId w:val="3"/>
+    <w:abstractNumId w:val="4"/>
+  </w:num>
+  <w:num w:numId="5" w16cid:durableId="1272202001">
+    <w:abstractNumId w:val="5"/>
+  </w:num>
+  <w:num w:numId="6" w16cid:durableId="1412852272">
+    <w:abstractNumId w:val="2"/>
   </w:num>
 </w:numbering>
 </file>
@@ -6182,6 +9382,25 @@
       <w:shd w:val="clear" w:color="auto" w:fill="E1DFDD"/>
     </w:rPr>
   </w:style>
+  <w:style w:type="table" w:styleId="Tabela-Siatka">
+    <w:name w:val="Table Grid"/>
+    <w:basedOn w:val="Standardowy"/>
+    <w:uiPriority w:val="39"/>
+    <w:rsid w:val="00120983"/>
+    <w:pPr>
+      <w:spacing w:after="0" w:line="240" w:lineRule="auto"/>
+    </w:pPr>
+    <w:tblPr>
+      <w:tblBorders>
+        <w:top w:val="single" w:sz="4" w:space="0" w:color="auto"/>
+        <w:left w:val="single" w:sz="4" w:space="0" w:color="auto"/>
+        <w:bottom w:val="single" w:sz="4" w:space="0" w:color="auto"/>
+        <w:right w:val="single" w:sz="4" w:space="0" w:color="auto"/>
+        <w:insideH w:val="single" w:sz="4" w:space="0" w:color="auto"/>
+        <w:insideV w:val="single" w:sz="4" w:space="0" w:color="auto"/>
+      </w:tblBorders>
+    </w:tblPr>
+  </w:style>
 </w:styles>
 </file>
 

</xml_diff>